<commit_message>
Added (1) Literature docs (2) dissertation2
</commit_message>
<xml_diff>
--- a/Sairaj- dissertation1.docx
+++ b/Sairaj- dissertation1.docx
@@ -33,12 +33,20 @@
                 <w:sz w:val="24"/>
               </w:rPr>
             </w:pPr>
+            <w:bookmarkStart w:id="0" w:name="_Hlk77844679"/>
             <w:r>
               <w:rPr>
                 <w:color w:val="262626" w:themeColor="text1" w:themeTint="D9"/>
                 <w:sz w:val="24"/>
               </w:rPr>
-              <w:t>Dissertation Part One</w:t>
+              <w:t xml:space="preserve">Dissertation Part </w:t>
+            </w:r>
+            <w:r>
+              <w:rPr>
+                <w:color w:val="262626" w:themeColor="text1" w:themeTint="D9"/>
+                <w:sz w:val="24"/>
+              </w:rPr>
+              <w:t>One</w:t>
             </w:r>
             <w:r>
               <w:rPr>
@@ -1674,6 +1682,44 @@
           <w:sz w:val="24"/>
           <w:szCs w:val="24"/>
         </w:rPr>
+        <w:t>fulfilment</w:t>
+      </w:r>
+      <w:r>
+        <w:rPr>
+          <w:rFonts w:ascii="Times New Roman" w:hAnsi="Times New Roman" w:cs="Times New Roman"/>
+          <w:color w:val="404040" w:themeColor="text1" w:themeTint="BF"/>
+          <w:spacing w:val="1"/>
+          <w:sz w:val="24"/>
+          <w:szCs w:val="24"/>
+        </w:rPr>
+        <w:t xml:space="preserve"> </w:t>
+      </w:r>
+      <w:r>
+        <w:rPr>
+          <w:rFonts w:ascii="Times New Roman" w:hAnsi="Times New Roman" w:cs="Times New Roman"/>
+          <w:color w:val="404040" w:themeColor="text1" w:themeTint="BF"/>
+          <w:sz w:val="24"/>
+          <w:szCs w:val="24"/>
+        </w:rPr>
+        <w:t>for</w:t>
+      </w:r>
+      <w:r>
+        <w:rPr>
+          <w:rFonts w:ascii="Times New Roman" w:hAnsi="Times New Roman" w:cs="Times New Roman"/>
+          <w:color w:val="404040" w:themeColor="text1" w:themeTint="BF"/>
+          <w:spacing w:val="1"/>
+          <w:sz w:val="24"/>
+          <w:szCs w:val="24"/>
+        </w:rPr>
+        <w:t xml:space="preserve"> </w:t>
+      </w:r>
+      <w:r>
+        <w:rPr>
+          <w:rFonts w:ascii="Times New Roman" w:hAnsi="Times New Roman" w:cs="Times New Roman"/>
+          <w:color w:val="404040" w:themeColor="text1" w:themeTint="BF"/>
+          <w:sz w:val="24"/>
+          <w:szCs w:val="24"/>
+        </w:rPr>
         <w:t>the</w:t>
       </w:r>
       <w:r>
@@ -1693,7 +1739,7 @@
           <w:sz w:val="24"/>
           <w:szCs w:val="24"/>
         </w:rPr>
-        <w:t>partial</w:t>
+        <w:t>award</w:t>
       </w:r>
       <w:r>
         <w:rPr>
@@ -1712,7 +1758,7 @@
           <w:sz w:val="24"/>
           <w:szCs w:val="24"/>
         </w:rPr>
-        <w:t>fulfilment</w:t>
+        <w:t>of</w:t>
       </w:r>
       <w:r>
         <w:rPr>
@@ -1731,7 +1777,7 @@
           <w:sz w:val="24"/>
           <w:szCs w:val="24"/>
         </w:rPr>
-        <w:t>for</w:t>
+        <w:t>degree</w:t>
       </w:r>
       <w:r>
         <w:rPr>
@@ -1750,7 +1796,7 @@
           <w:sz w:val="24"/>
           <w:szCs w:val="24"/>
         </w:rPr>
-        <w:t>the</w:t>
+        <w:t>of</w:t>
       </w:r>
       <w:r>
         <w:rPr>
@@ -1765,11 +1811,132 @@
       <w:r>
         <w:rPr>
           <w:rFonts w:ascii="Times New Roman" w:hAnsi="Times New Roman" w:cs="Times New Roman"/>
-          <w:color w:val="404040" w:themeColor="text1" w:themeTint="BF"/>
-          <w:sz w:val="24"/>
-          <w:szCs w:val="24"/>
-        </w:rPr>
-        <w:t>award</w:t>
+          <w:b/>
+          <w:color w:val="404040" w:themeColor="text1" w:themeTint="BF"/>
+          <w:sz w:val="24"/>
+          <w:szCs w:val="24"/>
+        </w:rPr>
+        <w:t>MASTER</w:t>
+      </w:r>
+      <w:r>
+        <w:rPr>
+          <w:rFonts w:ascii="Times New Roman" w:hAnsi="Times New Roman" w:cs="Times New Roman"/>
+          <w:b/>
+          <w:color w:val="404040" w:themeColor="text1" w:themeTint="BF"/>
+          <w:spacing w:val="20"/>
+          <w:sz w:val="24"/>
+          <w:szCs w:val="24"/>
+        </w:rPr>
+        <w:t xml:space="preserve"> </w:t>
+      </w:r>
+      <w:r>
+        <w:rPr>
+          <w:rFonts w:ascii="Times New Roman" w:hAnsi="Times New Roman" w:cs="Times New Roman"/>
+          <w:b/>
+          <w:color w:val="404040" w:themeColor="text1" w:themeTint="BF"/>
+          <w:sz w:val="24"/>
+          <w:szCs w:val="24"/>
+        </w:rPr>
+        <w:t xml:space="preserve">OF COMPUTER APPLICATIONS </w:t>
+      </w:r>
+      <w:r>
+        <w:rPr>
+          <w:rFonts w:ascii="Times New Roman" w:hAnsi="Times New Roman" w:cs="Times New Roman"/>
+          <w:color w:val="404040" w:themeColor="text1" w:themeTint="BF"/>
+          <w:sz w:val="24"/>
+          <w:szCs w:val="24"/>
+        </w:rPr>
+        <w:t>in</w:t>
+      </w:r>
+      <w:r>
+        <w:rPr>
+          <w:rFonts w:ascii="Times New Roman" w:hAnsi="Times New Roman" w:cs="Times New Roman"/>
+          <w:color w:val="404040" w:themeColor="text1" w:themeTint="BF"/>
+          <w:spacing w:val="21"/>
+          <w:sz w:val="24"/>
+          <w:szCs w:val="24"/>
+        </w:rPr>
+        <w:t xml:space="preserve"> </w:t>
+      </w:r>
+      <w:r>
+        <w:rPr>
+          <w:rFonts w:ascii="Times New Roman" w:hAnsi="Times New Roman" w:cs="Times New Roman"/>
+          <w:b/>
+          <w:color w:val="404040" w:themeColor="text1" w:themeTint="BF"/>
+          <w:sz w:val="24"/>
+          <w:szCs w:val="24"/>
+        </w:rPr>
+        <w:t>COMPUTER</w:t>
+      </w:r>
+      <w:r>
+        <w:rPr>
+          <w:rFonts w:ascii="Times New Roman" w:hAnsi="Times New Roman" w:cs="Times New Roman"/>
+          <w:b/>
+          <w:color w:val="404040" w:themeColor="text1" w:themeTint="BF"/>
+          <w:spacing w:val="20"/>
+          <w:sz w:val="24"/>
+          <w:szCs w:val="24"/>
+        </w:rPr>
+        <w:t xml:space="preserve"> </w:t>
+      </w:r>
+      <w:r>
+        <w:rPr>
+          <w:rFonts w:ascii="Times New Roman" w:hAnsi="Times New Roman" w:cs="Times New Roman"/>
+          <w:b/>
+          <w:color w:val="404040" w:themeColor="text1" w:themeTint="BF"/>
+          <w:sz w:val="24"/>
+          <w:szCs w:val="24"/>
+        </w:rPr>
+        <w:t>SCIENCE</w:t>
+      </w:r>
+      <w:r>
+        <w:rPr>
+          <w:rFonts w:ascii="Times New Roman" w:hAnsi="Times New Roman" w:cs="Times New Roman"/>
+          <w:b/>
+          <w:color w:val="404040" w:themeColor="text1" w:themeTint="BF"/>
+          <w:spacing w:val="17"/>
+          <w:sz w:val="24"/>
+          <w:szCs w:val="24"/>
+        </w:rPr>
+        <w:t xml:space="preserve"> </w:t>
+      </w:r>
+      <w:r>
+        <w:rPr>
+          <w:rFonts w:ascii="Times New Roman" w:hAnsi="Times New Roman" w:cs="Times New Roman"/>
+          <w:b/>
+          <w:color w:val="404040" w:themeColor="text1" w:themeTint="BF"/>
+          <w:sz w:val="24"/>
+          <w:szCs w:val="24"/>
+        </w:rPr>
+        <w:t xml:space="preserve">AND ENGINEERING </w:t>
+      </w:r>
+      <w:r>
+        <w:rPr>
+          <w:rFonts w:ascii="Times New Roman" w:hAnsi="Times New Roman" w:cs="Times New Roman"/>
+          <w:color w:val="404040" w:themeColor="text1" w:themeTint="BF"/>
+          <w:sz w:val="24"/>
+          <w:szCs w:val="24"/>
+        </w:rPr>
+        <w:t>to UCEK, JNTUK, Kakinada, Andhra</w:t>
+      </w:r>
+      <w:r>
+        <w:rPr>
+          <w:rFonts w:ascii="Times New Roman" w:hAnsi="Times New Roman" w:cs="Times New Roman"/>
+          <w:color w:val="404040" w:themeColor="text1" w:themeTint="BF"/>
+          <w:spacing w:val="70"/>
+          <w:sz w:val="24"/>
+          <w:szCs w:val="24"/>
+        </w:rPr>
+        <w:t xml:space="preserve"> </w:t>
+      </w:r>
+      <w:r>
+        <w:rPr>
+          <w:rFonts w:ascii="Times New Roman" w:hAnsi="Times New Roman" w:cs="Times New Roman"/>
+          <w:color w:val="404040" w:themeColor="text1" w:themeTint="BF"/>
+          <w:sz w:val="24"/>
+          <w:szCs w:val="24"/>
+        </w:rPr>
+        <w:t>Pradesh, India,</w:t>
       </w:r>
       <w:r>
         <w:rPr>
@@ -1788,222 +1955,7 @@
           <w:sz w:val="24"/>
           <w:szCs w:val="24"/>
         </w:rPr>
-        <w:t>of</w:t>
-      </w:r>
-      <w:r>
-        <w:rPr>
-          <w:rFonts w:ascii="Times New Roman" w:hAnsi="Times New Roman" w:cs="Times New Roman"/>
-          <w:color w:val="404040" w:themeColor="text1" w:themeTint="BF"/>
-          <w:spacing w:val="1"/>
-          <w:sz w:val="24"/>
-          <w:szCs w:val="24"/>
-        </w:rPr>
-        <w:t xml:space="preserve"> </w:t>
-      </w:r>
-      <w:r>
-        <w:rPr>
-          <w:rFonts w:ascii="Times New Roman" w:hAnsi="Times New Roman" w:cs="Times New Roman"/>
-          <w:color w:val="404040" w:themeColor="text1" w:themeTint="BF"/>
-          <w:sz w:val="24"/>
-          <w:szCs w:val="24"/>
-        </w:rPr>
-        <w:t>degree</w:t>
-      </w:r>
-      <w:r>
-        <w:rPr>
-          <w:rFonts w:ascii="Times New Roman" w:hAnsi="Times New Roman" w:cs="Times New Roman"/>
-          <w:color w:val="404040" w:themeColor="text1" w:themeTint="BF"/>
-          <w:spacing w:val="1"/>
-          <w:sz w:val="24"/>
-          <w:szCs w:val="24"/>
-        </w:rPr>
-        <w:t xml:space="preserve"> </w:t>
-      </w:r>
-      <w:r>
-        <w:rPr>
-          <w:rFonts w:ascii="Times New Roman" w:hAnsi="Times New Roman" w:cs="Times New Roman"/>
-          <w:color w:val="404040" w:themeColor="text1" w:themeTint="BF"/>
-          <w:sz w:val="24"/>
-          <w:szCs w:val="24"/>
-        </w:rPr>
-        <w:t>of</w:t>
-      </w:r>
-      <w:r>
-        <w:rPr>
-          <w:rFonts w:ascii="Times New Roman" w:hAnsi="Times New Roman" w:cs="Times New Roman"/>
-          <w:color w:val="404040" w:themeColor="text1" w:themeTint="BF"/>
-          <w:spacing w:val="1"/>
-          <w:sz w:val="24"/>
-          <w:szCs w:val="24"/>
-        </w:rPr>
-        <w:t xml:space="preserve"> </w:t>
-      </w:r>
-      <w:r>
-        <w:rPr>
-          <w:rFonts w:ascii="Times New Roman" w:hAnsi="Times New Roman" w:cs="Times New Roman"/>
-          <w:b/>
-          <w:color w:val="404040" w:themeColor="text1" w:themeTint="BF"/>
-          <w:sz w:val="24"/>
-          <w:szCs w:val="24"/>
-        </w:rPr>
-        <w:t>MASTER</w:t>
-      </w:r>
-      <w:r>
-        <w:rPr>
-          <w:rFonts w:ascii="Times New Roman" w:hAnsi="Times New Roman" w:cs="Times New Roman"/>
-          <w:b/>
-          <w:color w:val="404040" w:themeColor="text1" w:themeTint="BF"/>
-          <w:spacing w:val="20"/>
-          <w:sz w:val="24"/>
-          <w:szCs w:val="24"/>
-        </w:rPr>
-        <w:t xml:space="preserve"> </w:t>
-      </w:r>
-      <w:r>
-        <w:rPr>
-          <w:rFonts w:ascii="Times New Roman" w:hAnsi="Times New Roman" w:cs="Times New Roman"/>
-          <w:b/>
-          <w:color w:val="404040" w:themeColor="text1" w:themeTint="BF"/>
-          <w:sz w:val="24"/>
-          <w:szCs w:val="24"/>
-        </w:rPr>
-        <w:t xml:space="preserve">OF COMPUTER APPLICATIONS </w:t>
-      </w:r>
-      <w:r>
-        <w:rPr>
-          <w:rFonts w:ascii="Times New Roman" w:hAnsi="Times New Roman" w:cs="Times New Roman"/>
-          <w:color w:val="404040" w:themeColor="text1" w:themeTint="BF"/>
-          <w:sz w:val="24"/>
-          <w:szCs w:val="24"/>
-        </w:rPr>
-        <w:t>in</w:t>
-      </w:r>
-      <w:r>
-        <w:rPr>
-          <w:rFonts w:ascii="Times New Roman" w:hAnsi="Times New Roman" w:cs="Times New Roman"/>
-          <w:color w:val="404040" w:themeColor="text1" w:themeTint="BF"/>
-          <w:spacing w:val="21"/>
-          <w:sz w:val="24"/>
-          <w:szCs w:val="24"/>
-        </w:rPr>
-        <w:t xml:space="preserve"> </w:t>
-      </w:r>
-      <w:r>
-        <w:rPr>
-          <w:rFonts w:ascii="Times New Roman" w:hAnsi="Times New Roman" w:cs="Times New Roman"/>
-          <w:b/>
-          <w:color w:val="404040" w:themeColor="text1" w:themeTint="BF"/>
-          <w:sz w:val="24"/>
-          <w:szCs w:val="24"/>
-        </w:rPr>
-        <w:t>COMPUTER</w:t>
-      </w:r>
-      <w:r>
-        <w:rPr>
-          <w:rFonts w:ascii="Times New Roman" w:hAnsi="Times New Roman" w:cs="Times New Roman"/>
-          <w:b/>
-          <w:color w:val="404040" w:themeColor="text1" w:themeTint="BF"/>
-          <w:spacing w:val="20"/>
-          <w:sz w:val="24"/>
-          <w:szCs w:val="24"/>
-        </w:rPr>
-        <w:t xml:space="preserve"> </w:t>
-      </w:r>
-      <w:r>
-        <w:rPr>
-          <w:rFonts w:ascii="Times New Roman" w:hAnsi="Times New Roman" w:cs="Times New Roman"/>
-          <w:b/>
-          <w:color w:val="404040" w:themeColor="text1" w:themeTint="BF"/>
-          <w:sz w:val="24"/>
-          <w:szCs w:val="24"/>
-        </w:rPr>
-        <w:t>SCIENCE</w:t>
-      </w:r>
-      <w:r>
-        <w:rPr>
-          <w:rFonts w:ascii="Times New Roman" w:hAnsi="Times New Roman" w:cs="Times New Roman"/>
-          <w:b/>
-          <w:color w:val="404040" w:themeColor="text1" w:themeTint="BF"/>
-          <w:spacing w:val="17"/>
-          <w:sz w:val="24"/>
-          <w:szCs w:val="24"/>
-        </w:rPr>
-        <w:t xml:space="preserve"> </w:t>
-      </w:r>
-      <w:r>
-        <w:rPr>
-          <w:rFonts w:ascii="Times New Roman" w:hAnsi="Times New Roman" w:cs="Times New Roman"/>
-          <w:b/>
-          <w:color w:val="404040" w:themeColor="text1" w:themeTint="BF"/>
-          <w:sz w:val="24"/>
-          <w:szCs w:val="24"/>
-        </w:rPr>
-        <w:t xml:space="preserve">AND ENGINEERING </w:t>
-      </w:r>
-      <w:r>
-        <w:rPr>
-          <w:rFonts w:ascii="Times New Roman" w:hAnsi="Times New Roman" w:cs="Times New Roman"/>
-          <w:color w:val="404040" w:themeColor="text1" w:themeTint="BF"/>
-          <w:sz w:val="24"/>
-          <w:szCs w:val="24"/>
-        </w:rPr>
-        <w:t>to UCEK, JNTUK, Kakinada, Andhra</w:t>
-      </w:r>
-      <w:r>
-        <w:rPr>
-          <w:rFonts w:ascii="Times New Roman" w:hAnsi="Times New Roman" w:cs="Times New Roman"/>
-          <w:color w:val="404040" w:themeColor="text1" w:themeTint="BF"/>
-          <w:spacing w:val="70"/>
-          <w:sz w:val="24"/>
-          <w:szCs w:val="24"/>
-        </w:rPr>
-        <w:t xml:space="preserve"> </w:t>
-      </w:r>
-      <w:r>
-        <w:rPr>
-          <w:rFonts w:ascii="Times New Roman" w:hAnsi="Times New Roman" w:cs="Times New Roman"/>
-          <w:color w:val="404040" w:themeColor="text1" w:themeTint="BF"/>
-          <w:sz w:val="24"/>
-          <w:szCs w:val="24"/>
-        </w:rPr>
-        <w:t>Pradesh, India,</w:t>
-      </w:r>
-      <w:r>
-        <w:rPr>
-          <w:rFonts w:ascii="Times New Roman" w:hAnsi="Times New Roman" w:cs="Times New Roman"/>
-          <w:color w:val="404040" w:themeColor="text1" w:themeTint="BF"/>
-          <w:spacing w:val="1"/>
-          <w:sz w:val="24"/>
-          <w:szCs w:val="24"/>
-        </w:rPr>
-        <w:t xml:space="preserve"> </w:t>
-      </w:r>
-      <w:r>
-        <w:rPr>
-          <w:rFonts w:ascii="Times New Roman" w:hAnsi="Times New Roman" w:cs="Times New Roman"/>
-          <w:color w:val="404040" w:themeColor="text1" w:themeTint="BF"/>
-          <w:sz w:val="24"/>
-          <w:szCs w:val="24"/>
-        </w:rPr>
-        <w:t>is a record of bona</w:t>
-      </w:r>
-      <w:r>
-        <w:rPr>
-          <w:rFonts w:ascii="Times New Roman" w:hAnsi="Times New Roman" w:cs="Times New Roman"/>
-          <w:color w:val="404040" w:themeColor="text1" w:themeTint="BF"/>
-          <w:sz w:val="24"/>
-          <w:szCs w:val="24"/>
-        </w:rPr>
-        <w:t xml:space="preserve"> </w:t>
-      </w:r>
-      <w:r>
-        <w:rPr>
-          <w:rFonts w:ascii="Times New Roman" w:hAnsi="Times New Roman" w:cs="Times New Roman"/>
-          <w:color w:val="404040" w:themeColor="text1" w:themeTint="BF"/>
-          <w:sz w:val="24"/>
-          <w:szCs w:val="24"/>
-        </w:rPr>
-        <w:t>fide work carried out by h</w:t>
+        <w:t>is a record of bonafide work carried out by h</w:t>
       </w:r>
       <w:r>
         <w:rPr>
@@ -3131,20 +3083,8 @@
           <w:sz w:val="24"/>
           <w:szCs w:val="24"/>
         </w:rPr>
-        <w:t xml:space="preserve"> </w:t>
-      </w:r>
-      <w:proofErr w:type="spellStart"/>
-      <w:r>
-        <w:rPr>
-          <w:rFonts w:ascii="Times New Roman" w:hAnsi="Times New Roman" w:cs="Times New Roman"/>
-          <w:b/>
-          <w:color w:val="404040" w:themeColor="text1" w:themeTint="BF"/>
-          <w:sz w:val="24"/>
-          <w:szCs w:val="24"/>
-        </w:rPr>
-        <w:t>Atukuri</w:t>
-      </w:r>
-      <w:proofErr w:type="spellEnd"/>
+        <w:t xml:space="preserve"> Atukuri</w:t>
+      </w:r>
       <w:r>
         <w:rPr>
           <w:rFonts w:ascii="Times New Roman" w:hAnsi="Times New Roman" w:cs="Times New Roman"/>
@@ -5462,45 +5402,14 @@
         </w:rPr>
         <w:tab/>
       </w:r>
-      <w:proofErr w:type="spellStart"/>
-      <w:r>
-        <w:rPr>
-          <w:rFonts w:ascii="Times New Roman" w:hAnsi="Times New Roman" w:cs="Times New Roman"/>
-          <w:color w:val="404040" w:themeColor="text1" w:themeTint="BF"/>
-          <w:sz w:val="24"/>
-          <w:szCs w:val="24"/>
-        </w:rPr>
-        <w:t>Youg</w:t>
-      </w:r>
-      <w:proofErr w:type="spellEnd"/>
-      <w:r>
-        <w:rPr>
-          <w:rFonts w:ascii="Times New Roman" w:hAnsi="Times New Roman" w:cs="Times New Roman"/>
-          <w:color w:val="404040" w:themeColor="text1" w:themeTint="BF"/>
-          <w:sz w:val="24"/>
-          <w:szCs w:val="24"/>
-        </w:rPr>
-        <w:t>-Jun Lee, Chan-Yong Park and Ho-</w:t>
-      </w:r>
-      <w:proofErr w:type="spellStart"/>
-      <w:r>
-        <w:rPr>
-          <w:rFonts w:ascii="Times New Roman" w:hAnsi="Times New Roman" w:cs="Times New Roman"/>
-          <w:color w:val="404040" w:themeColor="text1" w:themeTint="BF"/>
-          <w:sz w:val="24"/>
-          <w:szCs w:val="24"/>
-        </w:rPr>
-        <w:t>Jin</w:t>
-      </w:r>
-      <w:proofErr w:type="spellEnd"/>
-      <w:r>
-        <w:rPr>
-          <w:rFonts w:ascii="Times New Roman" w:hAnsi="Times New Roman" w:cs="Times New Roman"/>
-          <w:color w:val="404040" w:themeColor="text1" w:themeTint="BF"/>
-          <w:sz w:val="24"/>
-          <w:szCs w:val="24"/>
-        </w:rPr>
-        <w:t xml:space="preserve"> Choi in th</w:t>
+      <w:r>
+        <w:rPr>
+          <w:rFonts w:ascii="Times New Roman" w:hAnsi="Times New Roman" w:cs="Times New Roman"/>
+          <w:color w:val="404040" w:themeColor="text1" w:themeTint="BF"/>
+          <w:sz w:val="24"/>
+          <w:szCs w:val="24"/>
+        </w:rPr>
+        <w:t>Youg-Jun Lee, Chan-Yong Park and Ho-Jin Choi in th</w:t>
       </w:r>
       <w:r>
         <w:rPr>
@@ -5588,57 +5497,15 @@
         </w:rPr>
         <w:tab/>
       </w:r>
-      <w:proofErr w:type="spellStart"/>
-      <w:r>
-        <w:rPr>
-          <w:rFonts w:ascii="Times New Roman" w:hAnsi="Times New Roman" w:cs="Times New Roman"/>
-          <w:color w:val="404040" w:themeColor="text1" w:themeTint="BF"/>
-          <w:sz w:val="24"/>
-          <w:szCs w:val="24"/>
-        </w:rPr>
-        <w:t>Shadi</w:t>
-      </w:r>
-      <w:proofErr w:type="spellEnd"/>
-      <w:r>
-        <w:rPr>
-          <w:rFonts w:ascii="Times New Roman" w:hAnsi="Times New Roman" w:cs="Times New Roman"/>
-          <w:color w:val="404040" w:themeColor="text1" w:themeTint="BF"/>
-          <w:sz w:val="24"/>
-          <w:szCs w:val="24"/>
-        </w:rPr>
-        <w:t xml:space="preserve"> </w:t>
-      </w:r>
-      <w:proofErr w:type="spellStart"/>
-      <w:r>
-        <w:rPr>
-          <w:rFonts w:ascii="Times New Roman" w:hAnsi="Times New Roman" w:cs="Times New Roman"/>
-          <w:color w:val="404040" w:themeColor="text1" w:themeTint="BF"/>
-          <w:sz w:val="24"/>
-          <w:szCs w:val="24"/>
-        </w:rPr>
-        <w:t>Shaheen</w:t>
-      </w:r>
-      <w:proofErr w:type="spellEnd"/>
-      <w:r>
-        <w:rPr>
-          <w:rFonts w:ascii="Times New Roman" w:hAnsi="Times New Roman" w:cs="Times New Roman"/>
-          <w:color w:val="404040" w:themeColor="text1" w:themeTint="BF"/>
-          <w:sz w:val="24"/>
-          <w:szCs w:val="24"/>
-        </w:rPr>
-        <w:t xml:space="preserve">, Wassim El-Hajj, Hazem Hajj and Shady </w:t>
-      </w:r>
-      <w:proofErr w:type="spellStart"/>
-      <w:r>
-        <w:rPr>
-          <w:rFonts w:ascii="Times New Roman" w:hAnsi="Times New Roman" w:cs="Times New Roman"/>
-          <w:color w:val="404040" w:themeColor="text1" w:themeTint="BF"/>
-          <w:sz w:val="24"/>
-          <w:szCs w:val="24"/>
-        </w:rPr>
-        <w:t>Elbassuoni</w:t>
-      </w:r>
-      <w:proofErr w:type="spellEnd"/>
+      <w:r>
+        <w:rPr>
+          <w:rFonts w:ascii="Times New Roman" w:hAnsi="Times New Roman" w:cs="Times New Roman"/>
+          <w:color w:val="404040" w:themeColor="text1" w:themeTint="BF"/>
+          <w:sz w:val="24"/>
+          <w:szCs w:val="24"/>
+        </w:rPr>
+        <w:t>Shadi Shaheen, Wassim El-Hajj, Hazem Hajj and Shady Elbassuoni</w:t>
+      </w:r>
       <w:r>
         <w:rPr>
           <w:rFonts w:ascii="Times New Roman" w:hAnsi="Times New Roman" w:cs="Times New Roman"/>
@@ -5684,47 +5551,7 @@
           <w:sz w:val="24"/>
           <w:szCs w:val="24"/>
         </w:rPr>
-        <w:t xml:space="preserve">[2] proposed a framework that can recognize the emotions present in the communication or the emotions of the involved user to improve the user experience. In this work they considered syntactic and semantic structure of sentence and then generalized it by representation using </w:t>
-      </w:r>
-      <w:proofErr w:type="spellStart"/>
-      <w:r>
-        <w:rPr>
-          <w:rFonts w:ascii="Times New Roman" w:hAnsi="Times New Roman" w:cs="Times New Roman"/>
-          <w:color w:val="404040" w:themeColor="text1" w:themeTint="BF"/>
-          <w:sz w:val="24"/>
-          <w:szCs w:val="24"/>
-        </w:rPr>
-        <w:t>wordNet</w:t>
-      </w:r>
-      <w:proofErr w:type="spellEnd"/>
-      <w:r>
-        <w:rPr>
-          <w:rFonts w:ascii="Times New Roman" w:hAnsi="Times New Roman" w:cs="Times New Roman"/>
-          <w:color w:val="404040" w:themeColor="text1" w:themeTint="BF"/>
-          <w:sz w:val="24"/>
-          <w:szCs w:val="24"/>
-        </w:rPr>
-        <w:t xml:space="preserve"> and </w:t>
-      </w:r>
-      <w:proofErr w:type="spellStart"/>
-      <w:r>
-        <w:rPr>
-          <w:rFonts w:ascii="Times New Roman" w:hAnsi="Times New Roman" w:cs="Times New Roman"/>
-          <w:color w:val="404040" w:themeColor="text1" w:themeTint="BF"/>
-          <w:sz w:val="24"/>
-          <w:szCs w:val="24"/>
-        </w:rPr>
-        <w:t>ConceptNet</w:t>
-      </w:r>
-      <w:proofErr w:type="spellEnd"/>
-      <w:r>
-        <w:rPr>
-          <w:rFonts w:ascii="Times New Roman" w:hAnsi="Times New Roman" w:cs="Times New Roman"/>
-          <w:color w:val="404040" w:themeColor="text1" w:themeTint="BF"/>
-          <w:sz w:val="24"/>
-          <w:szCs w:val="24"/>
-        </w:rPr>
-        <w:t>, which will create an emotion recognition rule (ERR).</w:t>
+        <w:t>[2] proposed a framework that can recognize the emotions present in the communication or the emotions of the involved user to improve the user experience. In this work they considered syntactic and semantic structure of sentence and then generalized it by representation using wordNet and ConceptNet, which will create an emotion recognition rule (ERR).</w:t>
       </w:r>
     </w:p>
     <w:p>
@@ -5754,47 +5581,7 @@
           <w:sz w:val="24"/>
           <w:szCs w:val="24"/>
         </w:rPr>
-        <w:t xml:space="preserve">Haji </w:t>
-      </w:r>
-      <w:proofErr w:type="spellStart"/>
-      <w:r>
-        <w:rPr>
-          <w:rFonts w:ascii="Times New Roman" w:hAnsi="Times New Roman" w:cs="Times New Roman"/>
-          <w:color w:val="404040" w:themeColor="text1" w:themeTint="BF"/>
-          <w:sz w:val="24"/>
-          <w:szCs w:val="24"/>
-        </w:rPr>
-        <w:t>Biali</w:t>
-      </w:r>
-      <w:proofErr w:type="spellEnd"/>
-      <w:r>
-        <w:rPr>
-          <w:rFonts w:ascii="Times New Roman" w:hAnsi="Times New Roman" w:cs="Times New Roman"/>
-          <w:color w:val="404040" w:themeColor="text1" w:themeTint="BF"/>
-          <w:sz w:val="24"/>
-          <w:szCs w:val="24"/>
-        </w:rPr>
-        <w:t xml:space="preserve">, Chen Wu and Vidyasagar </w:t>
-      </w:r>
-      <w:proofErr w:type="spellStart"/>
-      <w:r>
-        <w:rPr>
-          <w:rFonts w:ascii="Times New Roman" w:hAnsi="Times New Roman" w:cs="Times New Roman"/>
-          <w:color w:val="404040" w:themeColor="text1" w:themeTint="BF"/>
-          <w:sz w:val="24"/>
-          <w:szCs w:val="24"/>
-        </w:rPr>
-        <w:t>Potdar</w:t>
-      </w:r>
-      <w:proofErr w:type="spellEnd"/>
-      <w:r>
-        <w:rPr>
-          <w:rFonts w:ascii="Times New Roman" w:hAnsi="Times New Roman" w:cs="Times New Roman"/>
-          <w:color w:val="404040" w:themeColor="text1" w:themeTint="BF"/>
-          <w:sz w:val="24"/>
-          <w:szCs w:val="24"/>
-        </w:rPr>
-        <w:t xml:space="preserve"> in the paper “</w:t>
+        <w:t>Haji Biali, Chen Wu and Vidyasagar Potdar in the paper “</w:t>
       </w:r>
       <w:r>
         <w:rPr>
@@ -5909,65 +5696,14 @@
         </w:rPr>
         <w:tab/>
       </w:r>
-      <w:proofErr w:type="spellStart"/>
-      <w:r>
-        <w:rPr>
-          <w:rFonts w:ascii="Times New Roman" w:hAnsi="Times New Roman" w:cs="Times New Roman"/>
-          <w:color w:val="404040" w:themeColor="text1" w:themeTint="BF"/>
-          <w:sz w:val="24"/>
-          <w:szCs w:val="24"/>
-        </w:rPr>
-        <w:t>Dr.</w:t>
-      </w:r>
-      <w:proofErr w:type="spellEnd"/>
-      <w:r>
-        <w:rPr>
-          <w:rFonts w:ascii="Times New Roman" w:hAnsi="Times New Roman" w:cs="Times New Roman"/>
-          <w:color w:val="404040" w:themeColor="text1" w:themeTint="BF"/>
-          <w:sz w:val="24"/>
-          <w:szCs w:val="24"/>
-        </w:rPr>
-        <w:t xml:space="preserve"> Sattar B. </w:t>
-      </w:r>
-      <w:proofErr w:type="spellStart"/>
-      <w:r>
-        <w:rPr>
-          <w:rFonts w:ascii="Times New Roman" w:hAnsi="Times New Roman" w:cs="Times New Roman"/>
-          <w:color w:val="404040" w:themeColor="text1" w:themeTint="BF"/>
-          <w:sz w:val="24"/>
-          <w:szCs w:val="24"/>
-        </w:rPr>
-        <w:t>Sadkdhan</w:t>
-      </w:r>
-      <w:proofErr w:type="spellEnd"/>
-      <w:r>
-        <w:rPr>
-          <w:rFonts w:ascii="Times New Roman" w:hAnsi="Times New Roman" w:cs="Times New Roman"/>
-          <w:color w:val="404040" w:themeColor="text1" w:themeTint="BF"/>
-          <w:sz w:val="24"/>
-          <w:szCs w:val="24"/>
-        </w:rPr>
-        <w:t xml:space="preserve"> and Ahmed </w:t>
-      </w:r>
-      <w:proofErr w:type="spellStart"/>
-      <w:r>
-        <w:rPr>
-          <w:rFonts w:ascii="Times New Roman" w:hAnsi="Times New Roman" w:cs="Times New Roman"/>
-          <w:color w:val="404040" w:themeColor="text1" w:themeTint="BF"/>
-          <w:sz w:val="24"/>
-          <w:szCs w:val="24"/>
-        </w:rPr>
-        <w:t>Dheyaa</w:t>
-      </w:r>
-      <w:proofErr w:type="spellEnd"/>
-      <w:r>
-        <w:rPr>
-          <w:rFonts w:ascii="Times New Roman" w:hAnsi="Times New Roman" w:cs="Times New Roman"/>
-          <w:color w:val="404040" w:themeColor="text1" w:themeTint="BF"/>
-          <w:sz w:val="24"/>
-          <w:szCs w:val="24"/>
-        </w:rPr>
-        <w:t xml:space="preserve"> Radhi in th</w:t>
+      <w:r>
+        <w:rPr>
+          <w:rFonts w:ascii="Times New Roman" w:hAnsi="Times New Roman" w:cs="Times New Roman"/>
+          <w:color w:val="404040" w:themeColor="text1" w:themeTint="BF"/>
+          <w:sz w:val="24"/>
+          <w:szCs w:val="24"/>
+        </w:rPr>
+        <w:t>Dr. Sattar B. Sadkdhan and Ahmed Dheyaa Radhi in th</w:t>
       </w:r>
       <w:r>
         <w:rPr>
@@ -6062,47 +5798,7 @@
           <w:sz w:val="24"/>
           <w:szCs w:val="24"/>
         </w:rPr>
-        <w:t xml:space="preserve">Maruf Hassan, Mb. </w:t>
-      </w:r>
-      <w:proofErr w:type="spellStart"/>
-      <w:r>
-        <w:rPr>
-          <w:rFonts w:ascii="Times New Roman" w:hAnsi="Times New Roman" w:cs="Times New Roman"/>
-          <w:color w:val="404040" w:themeColor="text1" w:themeTint="BF"/>
-          <w:sz w:val="24"/>
-          <w:szCs w:val="24"/>
-        </w:rPr>
-        <w:t>Sakib</w:t>
-      </w:r>
-      <w:proofErr w:type="spellEnd"/>
-      <w:r>
-        <w:rPr>
-          <w:rFonts w:ascii="Times New Roman" w:hAnsi="Times New Roman" w:cs="Times New Roman"/>
-          <w:color w:val="404040" w:themeColor="text1" w:themeTint="BF"/>
-          <w:sz w:val="24"/>
-          <w:szCs w:val="24"/>
-        </w:rPr>
-        <w:t xml:space="preserve"> Bin </w:t>
-      </w:r>
-      <w:proofErr w:type="spellStart"/>
-      <w:r>
-        <w:rPr>
-          <w:rFonts w:ascii="Times New Roman" w:hAnsi="Times New Roman" w:cs="Times New Roman"/>
-          <w:color w:val="404040" w:themeColor="text1" w:themeTint="BF"/>
-          <w:sz w:val="24"/>
-          <w:szCs w:val="24"/>
-        </w:rPr>
-        <w:t>Alam</w:t>
-      </w:r>
-      <w:proofErr w:type="spellEnd"/>
-      <w:r>
-        <w:rPr>
-          <w:rFonts w:ascii="Times New Roman" w:hAnsi="Times New Roman" w:cs="Times New Roman"/>
-          <w:color w:val="404040" w:themeColor="text1" w:themeTint="BF"/>
-          <w:sz w:val="24"/>
-          <w:szCs w:val="24"/>
-        </w:rPr>
-        <w:t xml:space="preserve"> and Tanveer Ahsan in the paper “</w:t>
+        <w:t>Maruf Hassan, Mb. Sakib Bin Alam and Tanveer Ahsan in the paper “</w:t>
       </w:r>
       <w:r>
         <w:rPr>
@@ -6182,105 +5878,14 @@
         </w:rPr>
         <w:tab/>
       </w:r>
-      <w:proofErr w:type="spellStart"/>
-      <w:r>
-        <w:rPr>
-          <w:rFonts w:ascii="Times New Roman" w:hAnsi="Times New Roman" w:cs="Times New Roman"/>
-          <w:color w:val="404040" w:themeColor="text1" w:themeTint="BF"/>
-          <w:sz w:val="24"/>
-          <w:szCs w:val="24"/>
-        </w:rPr>
-        <w:t>Khodijah</w:t>
-      </w:r>
-      <w:proofErr w:type="spellEnd"/>
-      <w:r>
-        <w:rPr>
-          <w:rFonts w:ascii="Times New Roman" w:hAnsi="Times New Roman" w:cs="Times New Roman"/>
-          <w:color w:val="404040" w:themeColor="text1" w:themeTint="BF"/>
-          <w:sz w:val="24"/>
-          <w:szCs w:val="24"/>
-        </w:rPr>
-        <w:t xml:space="preserve"> </w:t>
-      </w:r>
-      <w:proofErr w:type="spellStart"/>
-      <w:r>
-        <w:rPr>
-          <w:rFonts w:ascii="Times New Roman" w:hAnsi="Times New Roman" w:cs="Times New Roman"/>
-          <w:color w:val="404040" w:themeColor="text1" w:themeTint="BF"/>
-          <w:sz w:val="24"/>
-          <w:szCs w:val="24"/>
-        </w:rPr>
-        <w:t>Hulliyah</w:t>
-      </w:r>
-      <w:proofErr w:type="spellEnd"/>
-      <w:r>
-        <w:rPr>
-          <w:rFonts w:ascii="Times New Roman" w:hAnsi="Times New Roman" w:cs="Times New Roman"/>
-          <w:color w:val="404040" w:themeColor="text1" w:themeTint="BF"/>
-          <w:sz w:val="24"/>
-          <w:szCs w:val="24"/>
-        </w:rPr>
-        <w:t xml:space="preserve">, </w:t>
-      </w:r>
-      <w:proofErr w:type="spellStart"/>
-      <w:r>
-        <w:rPr>
-          <w:rFonts w:ascii="Times New Roman" w:hAnsi="Times New Roman" w:cs="Times New Roman"/>
-          <w:color w:val="404040" w:themeColor="text1" w:themeTint="BF"/>
-          <w:sz w:val="24"/>
-          <w:szCs w:val="24"/>
-        </w:rPr>
-        <w:t>Normi</w:t>
-      </w:r>
-      <w:proofErr w:type="spellEnd"/>
-      <w:r>
-        <w:rPr>
-          <w:rFonts w:ascii="Times New Roman" w:hAnsi="Times New Roman" w:cs="Times New Roman"/>
-          <w:color w:val="404040" w:themeColor="text1" w:themeTint="BF"/>
-          <w:sz w:val="24"/>
-          <w:szCs w:val="24"/>
-        </w:rPr>
-        <w:t xml:space="preserve"> Sham </w:t>
-      </w:r>
-      <w:proofErr w:type="spellStart"/>
-      <w:r>
-        <w:rPr>
-          <w:rFonts w:ascii="Times New Roman" w:hAnsi="Times New Roman" w:cs="Times New Roman"/>
-          <w:color w:val="404040" w:themeColor="text1" w:themeTint="BF"/>
-          <w:sz w:val="24"/>
-          <w:szCs w:val="24"/>
-        </w:rPr>
-        <w:t>Awag</w:t>
-      </w:r>
-      <w:proofErr w:type="spellEnd"/>
-      <w:r>
-        <w:rPr>
-          <w:rFonts w:ascii="Times New Roman" w:hAnsi="Times New Roman" w:cs="Times New Roman"/>
-          <w:color w:val="404040" w:themeColor="text1" w:themeTint="BF"/>
-          <w:sz w:val="24"/>
-          <w:szCs w:val="24"/>
-        </w:rPr>
-        <w:t xml:space="preserve"> Abu Bakar and Amelia </w:t>
-      </w:r>
-      <w:proofErr w:type="spellStart"/>
-      <w:r>
-        <w:rPr>
-          <w:rFonts w:ascii="Times New Roman" w:hAnsi="Times New Roman" w:cs="Times New Roman"/>
-          <w:color w:val="404040" w:themeColor="text1" w:themeTint="BF"/>
-          <w:sz w:val="24"/>
-          <w:szCs w:val="24"/>
-        </w:rPr>
-        <w:t>Riathani</w:t>
-      </w:r>
-      <w:proofErr w:type="spellEnd"/>
-      <w:r>
-        <w:rPr>
-          <w:rFonts w:ascii="Times New Roman" w:hAnsi="Times New Roman" w:cs="Times New Roman"/>
-          <w:color w:val="404040" w:themeColor="text1" w:themeTint="BF"/>
-          <w:sz w:val="24"/>
-          <w:szCs w:val="24"/>
-        </w:rPr>
-        <w:t xml:space="preserve"> Ismail in the project “</w:t>
+      <w:r>
+        <w:rPr>
+          <w:rFonts w:ascii="Times New Roman" w:hAnsi="Times New Roman" w:cs="Times New Roman"/>
+          <w:color w:val="404040" w:themeColor="text1" w:themeTint="BF"/>
+          <w:sz w:val="24"/>
+          <w:szCs w:val="24"/>
+        </w:rPr>
+        <w:t>Khodijah Hulliyah, Normi Sham Awag Abu Bakar and Amelia Riathani Ismail in the project “</w:t>
       </w:r>
       <w:r>
         <w:rPr>
@@ -6366,27 +5971,7 @@
           <w:sz w:val="24"/>
           <w:szCs w:val="24"/>
         </w:rPr>
-        <w:t xml:space="preserve">Harpreet Kaur, </w:t>
-      </w:r>
-      <w:proofErr w:type="spellStart"/>
-      <w:r>
-        <w:rPr>
-          <w:rFonts w:ascii="Times New Roman" w:hAnsi="Times New Roman" w:cs="Times New Roman"/>
-          <w:color w:val="404040" w:themeColor="text1" w:themeTint="BF"/>
-          <w:sz w:val="24"/>
-          <w:szCs w:val="24"/>
-        </w:rPr>
-        <w:t>Veenu</w:t>
-      </w:r>
-      <w:proofErr w:type="spellEnd"/>
-      <w:r>
-        <w:rPr>
-          <w:rFonts w:ascii="Times New Roman" w:hAnsi="Times New Roman" w:cs="Times New Roman"/>
-          <w:color w:val="404040" w:themeColor="text1" w:themeTint="BF"/>
-          <w:sz w:val="24"/>
-          <w:szCs w:val="24"/>
-        </w:rPr>
-        <w:t xml:space="preserve"> Mangat and Nidhi </w:t>
+        <w:t xml:space="preserve">Harpreet Kaur, Veenu Mangat and Nidhi </w:t>
       </w:r>
       <w:r>
         <w:rPr>
@@ -6445,47 +6030,7 @@
           <w:sz w:val="24"/>
           <w:szCs w:val="24"/>
         </w:rPr>
-        <w:t xml:space="preserve">Sophia </w:t>
-      </w:r>
-      <w:proofErr w:type="spellStart"/>
-      <w:r>
-        <w:rPr>
-          <w:rFonts w:ascii="Times New Roman" w:hAnsi="Times New Roman" w:cs="Times New Roman"/>
-          <w:color w:val="404040" w:themeColor="text1" w:themeTint="BF"/>
-          <w:sz w:val="24"/>
-          <w:szCs w:val="24"/>
-        </w:rPr>
-        <w:t>Yat</w:t>
-      </w:r>
-      <w:proofErr w:type="spellEnd"/>
-      <w:r>
-        <w:rPr>
-          <w:rFonts w:ascii="Times New Roman" w:hAnsi="Times New Roman" w:cs="Times New Roman"/>
-          <w:color w:val="404040" w:themeColor="text1" w:themeTint="BF"/>
-          <w:sz w:val="24"/>
-          <w:szCs w:val="24"/>
-        </w:rPr>
-        <w:t xml:space="preserve"> Mei Lee and </w:t>
-      </w:r>
-      <w:proofErr w:type="spellStart"/>
-      <w:r>
-        <w:rPr>
-          <w:rFonts w:ascii="Times New Roman" w:hAnsi="Times New Roman" w:cs="Times New Roman"/>
-          <w:color w:val="404040" w:themeColor="text1" w:themeTint="BF"/>
-          <w:sz w:val="24"/>
-          <w:szCs w:val="24"/>
-        </w:rPr>
-        <w:t>Zhongqing</w:t>
-      </w:r>
-      <w:proofErr w:type="spellEnd"/>
-      <w:r>
-        <w:rPr>
-          <w:rFonts w:ascii="Times New Roman" w:hAnsi="Times New Roman" w:cs="Times New Roman"/>
-          <w:color w:val="404040" w:themeColor="text1" w:themeTint="BF"/>
-          <w:sz w:val="24"/>
-          <w:szCs w:val="24"/>
-        </w:rPr>
-        <w:t xml:space="preserve"> Wang in the paper “</w:t>
+        <w:t>Sophia Yat Mei Lee and Zhongqing Wang in the paper “</w:t>
       </w:r>
       <w:r>
         <w:rPr>
@@ -6523,27 +6068,7 @@
           <w:sz w:val="24"/>
           <w:szCs w:val="24"/>
         </w:rPr>
-        <w:t xml:space="preserve">they emphasised on </w:t>
-      </w:r>
-      <w:proofErr w:type="spellStart"/>
-      <w:r>
-        <w:rPr>
-          <w:rFonts w:ascii="Times New Roman" w:hAnsi="Times New Roman" w:cs="Times New Roman"/>
-          <w:color w:val="404040" w:themeColor="text1" w:themeTint="BF"/>
-          <w:sz w:val="24"/>
-          <w:szCs w:val="24"/>
-        </w:rPr>
-        <w:t>analyzing</w:t>
-      </w:r>
-      <w:proofErr w:type="spellEnd"/>
-      <w:r>
-        <w:rPr>
-          <w:rFonts w:ascii="Times New Roman" w:hAnsi="Times New Roman" w:cs="Times New Roman"/>
-          <w:color w:val="404040" w:themeColor="text1" w:themeTint="BF"/>
-          <w:sz w:val="24"/>
-          <w:szCs w:val="24"/>
-        </w:rPr>
-        <w:t xml:space="preserve"> emotions in monolingual text, neglecting the fact that emotions are aften found in bilingual </w:t>
+        <w:t xml:space="preserve">they emphasised on analyzing emotions in monolingual text, neglecting the fact that emotions are aften found in bilingual </w:t>
       </w:r>
       <w:r>
         <w:rPr>
@@ -6575,105 +6100,14 @@
         </w:rPr>
         <w:tab/>
       </w:r>
-      <w:proofErr w:type="spellStart"/>
-      <w:r>
-        <w:rPr>
-          <w:rFonts w:ascii="Times New Roman" w:hAnsi="Times New Roman" w:cs="Times New Roman"/>
-          <w:color w:val="404040" w:themeColor="text1" w:themeTint="BF"/>
-          <w:sz w:val="24"/>
-          <w:szCs w:val="24"/>
-        </w:rPr>
-        <w:t>Zhije</w:t>
-      </w:r>
-      <w:proofErr w:type="spellEnd"/>
-      <w:r>
-        <w:rPr>
-          <w:rFonts w:ascii="Times New Roman" w:hAnsi="Times New Roman" w:cs="Times New Roman"/>
-          <w:color w:val="404040" w:themeColor="text1" w:themeTint="BF"/>
-          <w:sz w:val="24"/>
-          <w:szCs w:val="24"/>
-        </w:rPr>
-        <w:t xml:space="preserve"> Liu, </w:t>
-      </w:r>
-      <w:proofErr w:type="spellStart"/>
-      <w:r>
-        <w:rPr>
-          <w:rFonts w:ascii="Times New Roman" w:hAnsi="Times New Roman" w:cs="Times New Roman"/>
-          <w:color w:val="404040" w:themeColor="text1" w:themeTint="BF"/>
-          <w:sz w:val="24"/>
-          <w:szCs w:val="24"/>
-        </w:rPr>
-        <w:t>Xueqiang</w:t>
-      </w:r>
-      <w:proofErr w:type="spellEnd"/>
-      <w:r>
-        <w:rPr>
-          <w:rFonts w:ascii="Times New Roman" w:hAnsi="Times New Roman" w:cs="Times New Roman"/>
-          <w:color w:val="404040" w:themeColor="text1" w:themeTint="BF"/>
-          <w:sz w:val="24"/>
-          <w:szCs w:val="24"/>
-        </w:rPr>
-        <w:t xml:space="preserve"> </w:t>
-      </w:r>
-      <w:proofErr w:type="spellStart"/>
-      <w:r>
-        <w:rPr>
-          <w:rFonts w:ascii="Times New Roman" w:hAnsi="Times New Roman" w:cs="Times New Roman"/>
-          <w:color w:val="404040" w:themeColor="text1" w:themeTint="BF"/>
-          <w:sz w:val="24"/>
-          <w:szCs w:val="24"/>
-        </w:rPr>
-        <w:t>Lv</w:t>
-      </w:r>
-      <w:proofErr w:type="spellEnd"/>
-      <w:r>
-        <w:rPr>
-          <w:rFonts w:ascii="Times New Roman" w:hAnsi="Times New Roman" w:cs="Times New Roman"/>
-          <w:color w:val="404040" w:themeColor="text1" w:themeTint="BF"/>
-          <w:sz w:val="24"/>
-          <w:szCs w:val="24"/>
-        </w:rPr>
-        <w:t xml:space="preserve">, </w:t>
-      </w:r>
-      <w:proofErr w:type="spellStart"/>
-      <w:r>
-        <w:rPr>
-          <w:rFonts w:ascii="Times New Roman" w:hAnsi="Times New Roman" w:cs="Times New Roman"/>
-          <w:color w:val="404040" w:themeColor="text1" w:themeTint="BF"/>
-          <w:sz w:val="24"/>
-          <w:szCs w:val="24"/>
-        </w:rPr>
-        <w:t>Kum</w:t>
-      </w:r>
-      <w:proofErr w:type="spellEnd"/>
-      <w:r>
-        <w:rPr>
-          <w:rFonts w:ascii="Times New Roman" w:hAnsi="Times New Roman" w:cs="Times New Roman"/>
-          <w:color w:val="404040" w:themeColor="text1" w:themeTint="BF"/>
-          <w:sz w:val="24"/>
-          <w:szCs w:val="24"/>
-        </w:rPr>
-        <w:t xml:space="preserve"> Liu and </w:t>
-      </w:r>
-      <w:proofErr w:type="spellStart"/>
-      <w:r>
-        <w:rPr>
-          <w:rFonts w:ascii="Times New Roman" w:hAnsi="Times New Roman" w:cs="Times New Roman"/>
-          <w:color w:val="404040" w:themeColor="text1" w:themeTint="BF"/>
-          <w:sz w:val="24"/>
-          <w:szCs w:val="24"/>
-        </w:rPr>
-        <w:t>Shuicai</w:t>
-      </w:r>
-      <w:proofErr w:type="spellEnd"/>
-      <w:r>
-        <w:rPr>
-          <w:rFonts w:ascii="Times New Roman" w:hAnsi="Times New Roman" w:cs="Times New Roman"/>
-          <w:color w:val="404040" w:themeColor="text1" w:themeTint="BF"/>
-          <w:sz w:val="24"/>
-          <w:szCs w:val="24"/>
-        </w:rPr>
-        <w:t xml:space="preserve"> Shi</w:t>
+      <w:r>
+        <w:rPr>
+          <w:rFonts w:ascii="Times New Roman" w:hAnsi="Times New Roman" w:cs="Times New Roman"/>
+          <w:color w:val="404040" w:themeColor="text1" w:themeTint="BF"/>
+          <w:sz w:val="24"/>
+          <w:szCs w:val="24"/>
+        </w:rPr>
+        <w:t>Zhije Liu, Xueqiang Lv, Kum Liu and Shuicai Shi</w:t>
       </w:r>
       <w:r>
         <w:rPr>
@@ -6803,85 +6237,14 @@
         <w:lastRenderedPageBreak/>
         <w:tab/>
       </w:r>
-      <w:proofErr w:type="spellStart"/>
-      <w:r>
-        <w:rPr>
-          <w:rFonts w:ascii="Times New Roman" w:hAnsi="Times New Roman" w:cs="Times New Roman"/>
-          <w:color w:val="404040" w:themeColor="text1" w:themeTint="BF"/>
-          <w:sz w:val="24"/>
-          <w:szCs w:val="24"/>
-        </w:rPr>
-        <w:t>Muljono</w:t>
-      </w:r>
-      <w:proofErr w:type="spellEnd"/>
-      <w:r>
-        <w:rPr>
-          <w:rFonts w:ascii="Times New Roman" w:hAnsi="Times New Roman" w:cs="Times New Roman"/>
-          <w:color w:val="404040" w:themeColor="text1" w:themeTint="BF"/>
-          <w:sz w:val="24"/>
-          <w:szCs w:val="24"/>
-        </w:rPr>
-        <w:t xml:space="preserve">, Nurul Anisa Sri </w:t>
-      </w:r>
-      <w:proofErr w:type="spellStart"/>
-      <w:r>
-        <w:rPr>
-          <w:rFonts w:ascii="Times New Roman" w:hAnsi="Times New Roman" w:cs="Times New Roman"/>
-          <w:color w:val="404040" w:themeColor="text1" w:themeTint="BF"/>
-          <w:sz w:val="24"/>
-          <w:szCs w:val="24"/>
-        </w:rPr>
-        <w:t>Winarshi</w:t>
-      </w:r>
-      <w:proofErr w:type="spellEnd"/>
-      <w:r>
-        <w:rPr>
-          <w:rFonts w:ascii="Times New Roman" w:hAnsi="Times New Roman" w:cs="Times New Roman"/>
-          <w:color w:val="404040" w:themeColor="text1" w:themeTint="BF"/>
-          <w:sz w:val="24"/>
-          <w:szCs w:val="24"/>
-        </w:rPr>
-        <w:t xml:space="preserve"> and </w:t>
-      </w:r>
-      <w:proofErr w:type="spellStart"/>
-      <w:r>
-        <w:rPr>
-          <w:rFonts w:ascii="Times New Roman" w:hAnsi="Times New Roman" w:cs="Times New Roman"/>
-          <w:color w:val="404040" w:themeColor="text1" w:themeTint="BF"/>
-          <w:sz w:val="24"/>
-          <w:szCs w:val="24"/>
-        </w:rPr>
-        <w:t>Catur</w:t>
-      </w:r>
-      <w:proofErr w:type="spellEnd"/>
-      <w:r>
-        <w:rPr>
-          <w:rFonts w:ascii="Times New Roman" w:hAnsi="Times New Roman" w:cs="Times New Roman"/>
-          <w:color w:val="404040" w:themeColor="text1" w:themeTint="BF"/>
-          <w:sz w:val="24"/>
-          <w:szCs w:val="24"/>
-        </w:rPr>
-        <w:t xml:space="preserve"> </w:t>
-      </w:r>
-      <w:proofErr w:type="spellStart"/>
-      <w:r>
-        <w:rPr>
-          <w:rFonts w:ascii="Times New Roman" w:hAnsi="Times New Roman" w:cs="Times New Roman"/>
-          <w:color w:val="404040" w:themeColor="text1" w:themeTint="BF"/>
-          <w:sz w:val="24"/>
-          <w:szCs w:val="24"/>
-        </w:rPr>
-        <w:t>Supriyanto</w:t>
-      </w:r>
-      <w:proofErr w:type="spellEnd"/>
-      <w:r>
-        <w:rPr>
-          <w:rFonts w:ascii="Times New Roman" w:hAnsi="Times New Roman" w:cs="Times New Roman"/>
-          <w:color w:val="404040" w:themeColor="text1" w:themeTint="BF"/>
-          <w:sz w:val="24"/>
-          <w:szCs w:val="24"/>
-        </w:rPr>
-        <w:t xml:space="preserve"> in the paper “</w:t>
+      <w:r>
+        <w:rPr>
+          <w:rFonts w:ascii="Times New Roman" w:hAnsi="Times New Roman" w:cs="Times New Roman"/>
+          <w:color w:val="404040" w:themeColor="text1" w:themeTint="BF"/>
+          <w:sz w:val="24"/>
+          <w:szCs w:val="24"/>
+        </w:rPr>
+        <w:t>Muljono, Nurul Anisa Sri Winarshi and Catur Supriyanto in the paper “</w:t>
       </w:r>
       <w:r>
         <w:rPr>
@@ -6910,27 +6273,7 @@
           <w:sz w:val="24"/>
           <w:szCs w:val="24"/>
         </w:rPr>
-        <w:t xml:space="preserve">, J48, K-Nearest </w:t>
-      </w:r>
-      <w:proofErr w:type="spellStart"/>
-      <w:r>
-        <w:rPr>
-          <w:rFonts w:ascii="Times New Roman" w:hAnsi="Times New Roman" w:cs="Times New Roman"/>
-          <w:color w:val="404040" w:themeColor="text1" w:themeTint="BF"/>
-          <w:sz w:val="24"/>
-          <w:szCs w:val="24"/>
-        </w:rPr>
-        <w:t>Neighbor</w:t>
-      </w:r>
-      <w:proofErr w:type="spellEnd"/>
-      <w:r>
-        <w:rPr>
-          <w:rFonts w:ascii="Times New Roman" w:hAnsi="Times New Roman" w:cs="Times New Roman"/>
-          <w:color w:val="404040" w:themeColor="text1" w:themeTint="BF"/>
-          <w:sz w:val="24"/>
-          <w:szCs w:val="24"/>
-        </w:rPr>
-        <w:t xml:space="preserve"> and Support Vector Machine-Sequential Minimum Optimization. In this project they used Indonesian text corpus, containing 1000 sentences which consists of six emotions. They concluded that SVM-SMO classifier gives the best performance.</w:t>
+        <w:t>, J48, K-Nearest Neighbor and Support Vector Machine-Sequential Minimum Optimization. In this project they used Indonesian text corpus, containing 1000 sentences which consists of six emotions. They concluded that SVM-SMO classifier gives the best performance.</w:t>
       </w:r>
     </w:p>
     <w:p>
@@ -6953,105 +6296,14 @@
         </w:rPr>
         <w:tab/>
       </w:r>
-      <w:proofErr w:type="spellStart"/>
-      <w:r>
-        <w:rPr>
-          <w:rFonts w:ascii="Times New Roman" w:hAnsi="Times New Roman" w:cs="Times New Roman"/>
-          <w:color w:val="404040" w:themeColor="text1" w:themeTint="BF"/>
-          <w:sz w:val="24"/>
-          <w:szCs w:val="24"/>
-        </w:rPr>
-        <w:t>Tapasy</w:t>
-      </w:r>
-      <w:proofErr w:type="spellEnd"/>
-      <w:r>
-        <w:rPr>
-          <w:rFonts w:ascii="Times New Roman" w:hAnsi="Times New Roman" w:cs="Times New Roman"/>
-          <w:color w:val="404040" w:themeColor="text1" w:themeTint="BF"/>
-          <w:sz w:val="24"/>
-          <w:szCs w:val="24"/>
-        </w:rPr>
-        <w:t xml:space="preserve"> </w:t>
-      </w:r>
-      <w:proofErr w:type="spellStart"/>
-      <w:r>
-        <w:rPr>
-          <w:rFonts w:ascii="Times New Roman" w:hAnsi="Times New Roman" w:cs="Times New Roman"/>
-          <w:color w:val="404040" w:themeColor="text1" w:themeTint="BF"/>
-          <w:sz w:val="24"/>
-          <w:szCs w:val="24"/>
-        </w:rPr>
-        <w:t>Rabeya</w:t>
-      </w:r>
-      <w:proofErr w:type="spellEnd"/>
-      <w:r>
-        <w:rPr>
-          <w:rFonts w:ascii="Times New Roman" w:hAnsi="Times New Roman" w:cs="Times New Roman"/>
-          <w:color w:val="404040" w:themeColor="text1" w:themeTint="BF"/>
-          <w:sz w:val="24"/>
-          <w:szCs w:val="24"/>
-        </w:rPr>
-        <w:t xml:space="preserve">, </w:t>
-      </w:r>
-      <w:proofErr w:type="spellStart"/>
-      <w:r>
-        <w:rPr>
-          <w:rFonts w:ascii="Times New Roman" w:hAnsi="Times New Roman" w:cs="Times New Roman"/>
-          <w:color w:val="404040" w:themeColor="text1" w:themeTint="BF"/>
-          <w:sz w:val="24"/>
-          <w:szCs w:val="24"/>
-        </w:rPr>
-        <w:t>Sanjida</w:t>
-      </w:r>
-      <w:proofErr w:type="spellEnd"/>
-      <w:r>
-        <w:rPr>
-          <w:rFonts w:ascii="Times New Roman" w:hAnsi="Times New Roman" w:cs="Times New Roman"/>
-          <w:color w:val="404040" w:themeColor="text1" w:themeTint="BF"/>
-          <w:sz w:val="24"/>
-          <w:szCs w:val="24"/>
-        </w:rPr>
-        <w:t xml:space="preserve"> Ferdous, </w:t>
-      </w:r>
-      <w:proofErr w:type="spellStart"/>
-      <w:r>
-        <w:rPr>
-          <w:rFonts w:ascii="Times New Roman" w:hAnsi="Times New Roman" w:cs="Times New Roman"/>
-          <w:color w:val="404040" w:themeColor="text1" w:themeTint="BF"/>
-          <w:sz w:val="24"/>
-          <w:szCs w:val="24"/>
-        </w:rPr>
-        <w:t>Himel</w:t>
-      </w:r>
-      <w:proofErr w:type="spellEnd"/>
-      <w:r>
-        <w:rPr>
-          <w:rFonts w:ascii="Times New Roman" w:hAnsi="Times New Roman" w:cs="Times New Roman"/>
-          <w:color w:val="404040" w:themeColor="text1" w:themeTint="BF"/>
-          <w:sz w:val="24"/>
-          <w:szCs w:val="24"/>
-        </w:rPr>
-        <w:t xml:space="preserve"> </w:t>
-      </w:r>
-      <w:proofErr w:type="spellStart"/>
-      <w:r>
-        <w:rPr>
-          <w:rFonts w:ascii="Times New Roman" w:hAnsi="Times New Roman" w:cs="Times New Roman"/>
-          <w:color w:val="404040" w:themeColor="text1" w:themeTint="BF"/>
-          <w:sz w:val="24"/>
-          <w:szCs w:val="24"/>
-        </w:rPr>
-        <w:t>Suhita</w:t>
-      </w:r>
-      <w:proofErr w:type="spellEnd"/>
-      <w:r>
-        <w:rPr>
-          <w:rFonts w:ascii="Times New Roman" w:hAnsi="Times New Roman" w:cs="Times New Roman"/>
-          <w:color w:val="404040" w:themeColor="text1" w:themeTint="BF"/>
-          <w:sz w:val="24"/>
-          <w:szCs w:val="24"/>
-        </w:rPr>
-        <w:t xml:space="preserve"> Ali and Narayan Ranjan Chakraborty in the paper “</w:t>
+      <w:r>
+        <w:rPr>
+          <w:rFonts w:ascii="Times New Roman" w:hAnsi="Times New Roman" w:cs="Times New Roman"/>
+          <w:color w:val="404040" w:themeColor="text1" w:themeTint="BF"/>
+          <w:sz w:val="24"/>
+          <w:szCs w:val="24"/>
+        </w:rPr>
+        <w:t>Tapasy Rabeya, Sanjida Ferdous, Himel Suhita Ali and Narayan Ranjan Chakraborty in the paper “</w:t>
       </w:r>
       <w:r>
         <w:rPr>
@@ -7123,145 +6375,14 @@
         </w:rPr>
         <w:tab/>
       </w:r>
-      <w:proofErr w:type="spellStart"/>
-      <w:r>
-        <w:rPr>
-          <w:rFonts w:ascii="Times New Roman" w:hAnsi="Times New Roman" w:cs="Times New Roman"/>
-          <w:color w:val="404040" w:themeColor="text1" w:themeTint="BF"/>
-          <w:sz w:val="24"/>
-          <w:szCs w:val="24"/>
-        </w:rPr>
-        <w:t>Fika</w:t>
-      </w:r>
-      <w:proofErr w:type="spellEnd"/>
-      <w:r>
-        <w:rPr>
-          <w:rFonts w:ascii="Times New Roman" w:hAnsi="Times New Roman" w:cs="Times New Roman"/>
-          <w:color w:val="404040" w:themeColor="text1" w:themeTint="BF"/>
-          <w:sz w:val="24"/>
-          <w:szCs w:val="24"/>
-        </w:rPr>
-        <w:t xml:space="preserve"> </w:t>
-      </w:r>
-      <w:proofErr w:type="spellStart"/>
-      <w:r>
-        <w:rPr>
-          <w:rFonts w:ascii="Times New Roman" w:hAnsi="Times New Roman" w:cs="Times New Roman"/>
-          <w:color w:val="404040" w:themeColor="text1" w:themeTint="BF"/>
-          <w:sz w:val="24"/>
-          <w:szCs w:val="24"/>
-        </w:rPr>
-        <w:t>Hastarita</w:t>
-      </w:r>
-      <w:proofErr w:type="spellEnd"/>
-      <w:r>
-        <w:rPr>
-          <w:rFonts w:ascii="Times New Roman" w:hAnsi="Times New Roman" w:cs="Times New Roman"/>
-          <w:color w:val="404040" w:themeColor="text1" w:themeTint="BF"/>
-          <w:sz w:val="24"/>
-          <w:szCs w:val="24"/>
-        </w:rPr>
-        <w:t xml:space="preserve"> </w:t>
-      </w:r>
-      <w:proofErr w:type="spellStart"/>
-      <w:r>
-        <w:rPr>
-          <w:rFonts w:ascii="Times New Roman" w:hAnsi="Times New Roman" w:cs="Times New Roman"/>
-          <w:color w:val="404040" w:themeColor="text1" w:themeTint="BF"/>
-          <w:sz w:val="24"/>
-          <w:szCs w:val="24"/>
-        </w:rPr>
-        <w:t>Rachaman</w:t>
-      </w:r>
-      <w:proofErr w:type="spellEnd"/>
-      <w:r>
-        <w:rPr>
-          <w:rFonts w:ascii="Times New Roman" w:hAnsi="Times New Roman" w:cs="Times New Roman"/>
-          <w:color w:val="404040" w:themeColor="text1" w:themeTint="BF"/>
-          <w:sz w:val="24"/>
-          <w:szCs w:val="24"/>
-        </w:rPr>
-        <w:t xml:space="preserve">, </w:t>
-      </w:r>
-      <w:proofErr w:type="spellStart"/>
-      <w:r>
-        <w:rPr>
-          <w:rFonts w:ascii="Times New Roman" w:hAnsi="Times New Roman" w:cs="Times New Roman"/>
-          <w:color w:val="404040" w:themeColor="text1" w:themeTint="BF"/>
-          <w:sz w:val="24"/>
-          <w:szCs w:val="24"/>
-        </w:rPr>
-        <w:t>Riyanatarto</w:t>
-      </w:r>
-      <w:proofErr w:type="spellEnd"/>
-      <w:r>
-        <w:rPr>
-          <w:rFonts w:ascii="Times New Roman" w:hAnsi="Times New Roman" w:cs="Times New Roman"/>
-          <w:color w:val="404040" w:themeColor="text1" w:themeTint="BF"/>
-          <w:sz w:val="24"/>
-          <w:szCs w:val="24"/>
-        </w:rPr>
-        <w:t xml:space="preserve"> </w:t>
-      </w:r>
-      <w:proofErr w:type="spellStart"/>
-      <w:r>
-        <w:rPr>
-          <w:rFonts w:ascii="Times New Roman" w:hAnsi="Times New Roman" w:cs="Times New Roman"/>
-          <w:color w:val="404040" w:themeColor="text1" w:themeTint="BF"/>
-          <w:sz w:val="24"/>
-          <w:szCs w:val="24"/>
-        </w:rPr>
-        <w:t>Sarno</w:t>
-      </w:r>
-      <w:proofErr w:type="spellEnd"/>
-      <w:r>
-        <w:rPr>
-          <w:rFonts w:ascii="Times New Roman" w:hAnsi="Times New Roman" w:cs="Times New Roman"/>
-          <w:color w:val="404040" w:themeColor="text1" w:themeTint="BF"/>
-          <w:sz w:val="24"/>
-          <w:szCs w:val="24"/>
-        </w:rPr>
-        <w:t xml:space="preserve"> and </w:t>
-      </w:r>
-      <w:proofErr w:type="spellStart"/>
-      <w:r>
-        <w:rPr>
-          <w:rFonts w:ascii="Times New Roman" w:hAnsi="Times New Roman" w:cs="Times New Roman"/>
-          <w:color w:val="404040" w:themeColor="text1" w:themeTint="BF"/>
-          <w:sz w:val="24"/>
-          <w:szCs w:val="24"/>
-        </w:rPr>
-        <w:t>Chastine</w:t>
-      </w:r>
-      <w:proofErr w:type="spellEnd"/>
-      <w:r>
-        <w:rPr>
-          <w:rFonts w:ascii="Times New Roman" w:hAnsi="Times New Roman" w:cs="Times New Roman"/>
-          <w:color w:val="404040" w:themeColor="text1" w:themeTint="BF"/>
-          <w:sz w:val="24"/>
-          <w:szCs w:val="24"/>
-        </w:rPr>
-        <w:t xml:space="preserve"> </w:t>
-      </w:r>
-      <w:proofErr w:type="spellStart"/>
-      <w:r>
-        <w:rPr>
-          <w:rFonts w:ascii="Times New Roman" w:hAnsi="Times New Roman" w:cs="Times New Roman"/>
-          <w:color w:val="404040" w:themeColor="text1" w:themeTint="BF"/>
-          <w:sz w:val="24"/>
-          <w:szCs w:val="24"/>
-        </w:rPr>
-        <w:t>Fatichah</w:t>
-      </w:r>
-      <w:proofErr w:type="spellEnd"/>
-      <w:r>
-        <w:rPr>
-          <w:rFonts w:ascii="Times New Roman" w:hAnsi="Times New Roman" w:cs="Times New Roman"/>
-          <w:color w:val="404040" w:themeColor="text1" w:themeTint="BF"/>
-          <w:sz w:val="24"/>
-          <w:szCs w:val="24"/>
-        </w:rPr>
-        <w:t xml:space="preserve"> in the paper “</w:t>
+      <w:r>
+        <w:rPr>
+          <w:rFonts w:ascii="Times New Roman" w:hAnsi="Times New Roman" w:cs="Times New Roman"/>
+          <w:color w:val="404040" w:themeColor="text1" w:themeTint="BF"/>
+          <w:sz w:val="24"/>
+          <w:szCs w:val="24"/>
+        </w:rPr>
+        <w:t>Fika Hastarita Rachaman, Riyanatarto Sarno and Chastine Fatichah in the paper “</w:t>
       </w:r>
       <w:proofErr w:type="gramStart"/>
       <w:r>
@@ -7326,65 +6447,14 @@
         </w:rPr>
         <w:tab/>
       </w:r>
-      <w:proofErr w:type="spellStart"/>
-      <w:r>
-        <w:rPr>
-          <w:rFonts w:ascii="Times New Roman" w:hAnsi="Times New Roman" w:cs="Times New Roman"/>
-          <w:color w:val="404040" w:themeColor="text1" w:themeTint="BF"/>
-          <w:sz w:val="24"/>
-          <w:szCs w:val="24"/>
-        </w:rPr>
-        <w:t>Zhaorang</w:t>
-      </w:r>
-      <w:proofErr w:type="spellEnd"/>
-      <w:r>
-        <w:rPr>
-          <w:rFonts w:ascii="Times New Roman" w:hAnsi="Times New Roman" w:cs="Times New Roman"/>
-          <w:color w:val="404040" w:themeColor="text1" w:themeTint="BF"/>
-          <w:sz w:val="24"/>
-          <w:szCs w:val="24"/>
-        </w:rPr>
-        <w:t xml:space="preserve"> </w:t>
-      </w:r>
-      <w:proofErr w:type="spellStart"/>
-      <w:r>
-        <w:rPr>
-          <w:rFonts w:ascii="Times New Roman" w:hAnsi="Times New Roman" w:cs="Times New Roman"/>
-          <w:color w:val="404040" w:themeColor="text1" w:themeTint="BF"/>
-          <w:sz w:val="24"/>
-          <w:szCs w:val="24"/>
-        </w:rPr>
-        <w:t>Zong</w:t>
-      </w:r>
-      <w:proofErr w:type="spellEnd"/>
-      <w:r>
-        <w:rPr>
-          <w:rFonts w:ascii="Times New Roman" w:hAnsi="Times New Roman" w:cs="Times New Roman"/>
-          <w:color w:val="404040" w:themeColor="text1" w:themeTint="BF"/>
-          <w:sz w:val="24"/>
-          <w:szCs w:val="24"/>
-        </w:rPr>
-        <w:t xml:space="preserve"> and </w:t>
-      </w:r>
-      <w:proofErr w:type="spellStart"/>
-      <w:r>
-        <w:rPr>
-          <w:rFonts w:ascii="Times New Roman" w:hAnsi="Times New Roman" w:cs="Times New Roman"/>
-          <w:color w:val="404040" w:themeColor="text1" w:themeTint="BF"/>
-          <w:sz w:val="24"/>
-          <w:szCs w:val="24"/>
-        </w:rPr>
-        <w:t>Changhun</w:t>
-      </w:r>
-      <w:proofErr w:type="spellEnd"/>
-      <w:r>
-        <w:rPr>
-          <w:rFonts w:ascii="Times New Roman" w:hAnsi="Times New Roman" w:cs="Times New Roman"/>
-          <w:color w:val="404040" w:themeColor="text1" w:themeTint="BF"/>
-          <w:sz w:val="24"/>
-          <w:szCs w:val="24"/>
-        </w:rPr>
-        <w:t xml:space="preserve"> Hong is th</w:t>
+      <w:r>
+        <w:rPr>
+          <w:rFonts w:ascii="Times New Roman" w:hAnsi="Times New Roman" w:cs="Times New Roman"/>
+          <w:color w:val="404040" w:themeColor="text1" w:themeTint="BF"/>
+          <w:sz w:val="24"/>
+          <w:szCs w:val="24"/>
+        </w:rPr>
+        <w:t>Zhaorang Zong and Changhun Hong is th</w:t>
       </w:r>
       <w:r>
         <w:rPr>
@@ -7452,87 +6522,7 @@
           <w:sz w:val="24"/>
           <w:szCs w:val="24"/>
         </w:rPr>
-        <w:t xml:space="preserve">Feng Tian and </w:t>
-      </w:r>
-      <w:proofErr w:type="spellStart"/>
-      <w:r>
-        <w:rPr>
-          <w:rFonts w:ascii="Times New Roman" w:hAnsi="Times New Roman" w:cs="Times New Roman"/>
-          <w:color w:val="404040" w:themeColor="text1" w:themeTint="BF"/>
-          <w:sz w:val="24"/>
-          <w:szCs w:val="24"/>
-        </w:rPr>
-        <w:t>Husian</w:t>
-      </w:r>
-      <w:proofErr w:type="spellEnd"/>
-      <w:r>
-        <w:rPr>
-          <w:rFonts w:ascii="Times New Roman" w:hAnsi="Times New Roman" w:cs="Times New Roman"/>
-          <w:color w:val="404040" w:themeColor="text1" w:themeTint="BF"/>
-          <w:sz w:val="24"/>
-          <w:szCs w:val="24"/>
-        </w:rPr>
-        <w:t xml:space="preserve"> Zhang, </w:t>
-      </w:r>
-      <w:proofErr w:type="spellStart"/>
-      <w:r>
-        <w:rPr>
-          <w:rFonts w:ascii="Times New Roman" w:hAnsi="Times New Roman" w:cs="Times New Roman"/>
-          <w:color w:val="404040" w:themeColor="text1" w:themeTint="BF"/>
-          <w:sz w:val="24"/>
-          <w:szCs w:val="24"/>
-        </w:rPr>
-        <w:t>Longzhuang</w:t>
-      </w:r>
-      <w:proofErr w:type="spellEnd"/>
-      <w:r>
-        <w:rPr>
-          <w:rFonts w:ascii="Times New Roman" w:hAnsi="Times New Roman" w:cs="Times New Roman"/>
-          <w:color w:val="404040" w:themeColor="text1" w:themeTint="BF"/>
-          <w:sz w:val="24"/>
-          <w:szCs w:val="24"/>
-        </w:rPr>
-        <w:t xml:space="preserve"> Li, </w:t>
-      </w:r>
-      <w:proofErr w:type="spellStart"/>
-      <w:r>
-        <w:rPr>
-          <w:rFonts w:ascii="Times New Roman" w:hAnsi="Times New Roman" w:cs="Times New Roman"/>
-          <w:color w:val="404040" w:themeColor="text1" w:themeTint="BF"/>
-          <w:sz w:val="24"/>
-          <w:szCs w:val="24"/>
-        </w:rPr>
-        <w:t>Qinghua</w:t>
-      </w:r>
-      <w:proofErr w:type="spellEnd"/>
-      <w:r>
-        <w:rPr>
-          <w:rFonts w:ascii="Times New Roman" w:hAnsi="Times New Roman" w:cs="Times New Roman"/>
-          <w:color w:val="404040" w:themeColor="text1" w:themeTint="BF"/>
-          <w:sz w:val="24"/>
-          <w:szCs w:val="24"/>
-        </w:rPr>
-        <w:t xml:space="preserve"> Zheng and Yang </w:t>
-      </w:r>
-      <w:proofErr w:type="spellStart"/>
-      <w:r>
-        <w:rPr>
-          <w:rFonts w:ascii="Times New Roman" w:hAnsi="Times New Roman" w:cs="Times New Roman"/>
-          <w:color w:val="404040" w:themeColor="text1" w:themeTint="BF"/>
-          <w:sz w:val="24"/>
-          <w:szCs w:val="24"/>
-        </w:rPr>
-        <w:t>Yang</w:t>
-      </w:r>
-      <w:proofErr w:type="spellEnd"/>
-      <w:r>
-        <w:rPr>
-          <w:rFonts w:ascii="Times New Roman" w:hAnsi="Times New Roman" w:cs="Times New Roman"/>
-          <w:color w:val="404040" w:themeColor="text1" w:themeTint="BF"/>
-          <w:sz w:val="24"/>
-          <w:szCs w:val="24"/>
-        </w:rPr>
-        <w:t xml:space="preserve"> in the paper “</w:t>
+        <w:t>Feng Tian and Husian Zhang, Longzhuang Li, Qinghua Zheng and Yang Yang in the paper “</w:t>
       </w:r>
       <w:r>
         <w:rPr>
@@ -7586,27 +6576,7 @@
           <w:szCs w:val="24"/>
         </w:rPr>
         <w:lastRenderedPageBreak/>
-        <w:t xml:space="preserve">structure. For achieving this goal, they used a colour palette of emotions based on </w:t>
-      </w:r>
-      <w:proofErr w:type="spellStart"/>
-      <w:r>
-        <w:rPr>
-          <w:rFonts w:ascii="Times New Roman" w:hAnsi="Times New Roman" w:cs="Times New Roman"/>
-          <w:color w:val="404040" w:themeColor="text1" w:themeTint="BF"/>
-          <w:sz w:val="24"/>
-          <w:szCs w:val="24"/>
-        </w:rPr>
-        <w:t>plutchiks’s</w:t>
-      </w:r>
-      <w:proofErr w:type="spellEnd"/>
-      <w:r>
-        <w:rPr>
-          <w:rFonts w:ascii="Times New Roman" w:hAnsi="Times New Roman" w:cs="Times New Roman"/>
-          <w:color w:val="404040" w:themeColor="text1" w:themeTint="BF"/>
-          <w:sz w:val="24"/>
-          <w:szCs w:val="24"/>
-        </w:rPr>
-        <w:t xml:space="preserve"> colour palette was presented, an extended cascaded PLSI algorithm using sliding window technique was proposed to detect and track topics in Chinese interactive texts, and multiple star-field variants were introduced to display the group structure.</w:t>
+        <w:t>structure. For achieving this goal, they used a colour palette of emotions based on plutchiks’s colour palette was presented, an extended cascaded PLSI algorithm using sliding window technique was proposed to detect and track topics in Chinese interactive texts, and multiple star-field variants were introduced to display the group structure.</w:t>
       </w:r>
     </w:p>
     <w:p>
@@ -8232,27 +7202,7 @@
           <w:sz w:val="24"/>
           <w:szCs w:val="24"/>
         </w:rPr>
-        <w:t>is predictable and </w:t>
-      </w:r>
-      <w:proofErr w:type="spellStart"/>
-      <w:r>
-        <w:rPr>
-          <w:rFonts w:ascii="Times New Roman" w:hAnsi="Times New Roman" w:cs="Times New Roman"/>
-          <w:color w:val="404040" w:themeColor="text1" w:themeTint="BF"/>
-          <w:sz w:val="24"/>
-          <w:szCs w:val="24"/>
-        </w:rPr>
-        <w:t>analyzable</w:t>
-      </w:r>
-      <w:proofErr w:type="spellEnd"/>
-      <w:r>
-        <w:rPr>
-          <w:rFonts w:ascii="Times New Roman" w:hAnsi="Times New Roman" w:cs="Times New Roman"/>
-          <w:color w:val="404040" w:themeColor="text1" w:themeTint="BF"/>
-          <w:sz w:val="24"/>
-          <w:szCs w:val="24"/>
-        </w:rPr>
-        <w:t xml:space="preserve"> for training the model.</w:t>
+        <w:t>is predictable and analyzable for training the model.</w:t>
       </w:r>
       <w:r>
         <w:rPr>
@@ -8291,47 +7241,7 @@
           <w:sz w:val="24"/>
           <w:szCs w:val="24"/>
         </w:rPr>
-        <w:t xml:space="preserve">After </w:t>
-      </w:r>
-      <w:proofErr w:type="spellStart"/>
-      <w:r>
-        <w:rPr>
-          <w:rFonts w:ascii="Times New Roman" w:hAnsi="Times New Roman" w:cs="Times New Roman"/>
-          <w:color w:val="404040" w:themeColor="text1" w:themeTint="BF"/>
-          <w:sz w:val="24"/>
-          <w:szCs w:val="24"/>
-        </w:rPr>
-        <w:t>preprocessing</w:t>
-      </w:r>
-      <w:proofErr w:type="spellEnd"/>
-      <w:r>
-        <w:rPr>
-          <w:rFonts w:ascii="Times New Roman" w:hAnsi="Times New Roman" w:cs="Times New Roman"/>
-          <w:color w:val="404040" w:themeColor="text1" w:themeTint="BF"/>
-          <w:sz w:val="24"/>
-          <w:szCs w:val="24"/>
-        </w:rPr>
-        <w:t xml:space="preserve"> the text, we convert the text into numerical form by using word embedding techniques. Every line of text in the corpus is converted into a numerical vector. First the text is converted into a dictionary and word count format using the counter container and then counter objects are converted into numerical vectors by using the word embeddings. </w:t>
-      </w:r>
-      <w:proofErr w:type="spellStart"/>
-      <w:r>
-        <w:rPr>
-          <w:rFonts w:ascii="Times New Roman" w:hAnsi="Times New Roman" w:cs="Times New Roman"/>
-          <w:color w:val="404040" w:themeColor="text1" w:themeTint="BF"/>
-          <w:sz w:val="24"/>
-          <w:szCs w:val="24"/>
-        </w:rPr>
-        <w:t>Dictvectorizer</w:t>
-      </w:r>
-      <w:proofErr w:type="spellEnd"/>
-      <w:r>
-        <w:rPr>
-          <w:rFonts w:ascii="Times New Roman" w:hAnsi="Times New Roman" w:cs="Times New Roman"/>
-          <w:color w:val="404040" w:themeColor="text1" w:themeTint="BF"/>
-          <w:sz w:val="24"/>
-          <w:szCs w:val="24"/>
-        </w:rPr>
-        <w:t xml:space="preserve"> is used in this project to convert the counter objects into the numerical vectors. We train the SVM models with numerical data.</w:t>
+        <w:t>After preprocessing the text, we convert the text into numerical form by using word embedding techniques. Every line of text in the corpus is converted into a numerical vector. First the text is converted into a dictionary and word count format using the counter container and then counter objects are converted into numerical vectors by using the word embeddings. Dictvectorizer is used in this project to convert the counter objects into the numerical vectors. We train the SVM models with numerical data.</w:t>
       </w:r>
     </w:p>
     <w:p>
@@ -8934,7 +7844,6 @@
           <w:szCs w:val="24"/>
         </w:rPr>
       </w:pPr>
-      <w:proofErr w:type="spellStart"/>
       <w:r>
         <w:rPr>
           <w:rFonts w:ascii="Times New Roman" w:hAnsi="Times New Roman" w:cs="Times New Roman"/>
@@ -8944,7 +7853,6 @@
         </w:rPr>
         <w:t>Preprocessing</w:t>
       </w:r>
-      <w:proofErr w:type="spellEnd"/>
     </w:p>
     <w:p>
       <w:pPr>
@@ -9096,54 +8004,23 @@
         </w:rPr>
         <w:tab/>
       </w:r>
-      <w:proofErr w:type="spellStart"/>
-      <w:r>
-        <w:rPr>
-          <w:rFonts w:ascii="Times New Roman" w:hAnsi="Times New Roman" w:cs="Times New Roman"/>
-          <w:color w:val="404040" w:themeColor="text1" w:themeTint="BF"/>
-          <w:sz w:val="24"/>
-          <w:szCs w:val="24"/>
-        </w:rPr>
-        <w:t>Preprocessing</w:t>
-      </w:r>
-      <w:proofErr w:type="spellEnd"/>
-      <w:r>
-        <w:rPr>
-          <w:rFonts w:ascii="Times New Roman" w:hAnsi="Times New Roman" w:cs="Times New Roman"/>
-          <w:color w:val="404040" w:themeColor="text1" w:themeTint="BF"/>
-          <w:sz w:val="24"/>
-          <w:szCs w:val="24"/>
-        </w:rPr>
-        <w:t xml:space="preserve"> is a stage where the data is brought into a form which used for training the model.</w:t>
-      </w:r>
-      <w:r>
-        <w:rPr>
-          <w:rFonts w:ascii="Times New Roman" w:hAnsi="Times New Roman" w:cs="Times New Roman"/>
-          <w:color w:val="404040" w:themeColor="text1" w:themeTint="BF"/>
-          <w:sz w:val="24"/>
-          <w:szCs w:val="24"/>
-        </w:rPr>
-        <w:t xml:space="preserve"> predictable and </w:t>
-      </w:r>
-      <w:proofErr w:type="spellStart"/>
-      <w:r>
-        <w:rPr>
-          <w:rFonts w:ascii="Times New Roman" w:hAnsi="Times New Roman" w:cs="Times New Roman"/>
-          <w:color w:val="404040" w:themeColor="text1" w:themeTint="BF"/>
-          <w:sz w:val="24"/>
-          <w:szCs w:val="24"/>
-        </w:rPr>
-        <w:t>analyzable</w:t>
-      </w:r>
-      <w:proofErr w:type="spellEnd"/>
-      <w:r>
-        <w:rPr>
-          <w:rFonts w:ascii="Times New Roman" w:hAnsi="Times New Roman" w:cs="Times New Roman"/>
-          <w:color w:val="404040" w:themeColor="text1" w:themeTint="BF"/>
-          <w:sz w:val="24"/>
-          <w:szCs w:val="24"/>
-        </w:rPr>
-        <w:t xml:space="preserve"> for training the model. So, pre-processing the dataset is required. It helps in building the more accurate model and improves the model performance.</w:t>
+      <w:r>
+        <w:rPr>
+          <w:rFonts w:ascii="Times New Roman" w:hAnsi="Times New Roman" w:cs="Times New Roman"/>
+          <w:color w:val="404040" w:themeColor="text1" w:themeTint="BF"/>
+          <w:sz w:val="24"/>
+          <w:szCs w:val="24"/>
+        </w:rPr>
+        <w:t>Preprocessing is a stage where the data is brought into a form which used for training the model.</w:t>
+      </w:r>
+      <w:r>
+        <w:rPr>
+          <w:rFonts w:ascii="Times New Roman" w:hAnsi="Times New Roman" w:cs="Times New Roman"/>
+          <w:color w:val="404040" w:themeColor="text1" w:themeTint="BF"/>
+          <w:sz w:val="24"/>
+          <w:szCs w:val="24"/>
+        </w:rPr>
+        <w:t xml:space="preserve"> predictable and analyzable for training the model. So, pre-processing the dataset is required. It helps in building the more accurate model and improves the model performance.</w:t>
       </w:r>
     </w:p>
     <w:p>
@@ -9227,27 +8104,7 @@
           <w:sz w:val="24"/>
           <w:szCs w:val="24"/>
         </w:rPr>
-        <w:t xml:space="preserve">Removing the </w:t>
-      </w:r>
-      <w:proofErr w:type="spellStart"/>
-      <w:r>
-        <w:rPr>
-          <w:rFonts w:ascii="Times New Roman" w:hAnsi="Times New Roman" w:cs="Times New Roman"/>
-          <w:color w:val="404040" w:themeColor="text1" w:themeTint="BF"/>
-          <w:sz w:val="24"/>
-          <w:szCs w:val="24"/>
-        </w:rPr>
-        <w:t>stopwords</w:t>
-      </w:r>
-      <w:proofErr w:type="spellEnd"/>
-      <w:r>
-        <w:rPr>
-          <w:rFonts w:ascii="Times New Roman" w:hAnsi="Times New Roman" w:cs="Times New Roman"/>
-          <w:color w:val="404040" w:themeColor="text1" w:themeTint="BF"/>
-          <w:sz w:val="24"/>
-          <w:szCs w:val="24"/>
-        </w:rPr>
-        <w:t>.</w:t>
+        <w:t>Removing the stopwords.</w:t>
       </w:r>
     </w:p>
     <w:p>
@@ -9840,27 +8697,7 @@
           <w:sz w:val="24"/>
           <w:szCs w:val="24"/>
         </w:rPr>
-        <w:t xml:space="preserve">The model must be trained with the adequate amount of data, otherwise it results in the model underfitting or overfitting and it affects the accuracy of the model. We must perform the </w:t>
-      </w:r>
-      <w:proofErr w:type="spellStart"/>
-      <w:r>
-        <w:rPr>
-          <w:rFonts w:ascii="Times New Roman" w:hAnsi="Times New Roman" w:cs="Times New Roman"/>
-          <w:color w:val="404040" w:themeColor="text1" w:themeTint="BF"/>
-          <w:sz w:val="24"/>
-          <w:szCs w:val="24"/>
-        </w:rPr>
-        <w:t>preprocessing</w:t>
-      </w:r>
-      <w:proofErr w:type="spellEnd"/>
-      <w:r>
-        <w:rPr>
-          <w:rFonts w:ascii="Times New Roman" w:hAnsi="Times New Roman" w:cs="Times New Roman"/>
-          <w:color w:val="404040" w:themeColor="text1" w:themeTint="BF"/>
-          <w:sz w:val="24"/>
-          <w:szCs w:val="24"/>
-        </w:rPr>
-        <w:t xml:space="preserve"> on the data to ensure the quality in the dataset.</w:t>
+        <w:t>The model must be trained with the adequate amount of data, otherwise it results in the model underfitting or overfitting and it affects the accuracy of the model. We must perform the preprocessing on the data to ensure the quality in the dataset.</w:t>
       </w:r>
     </w:p>
     <w:p>
@@ -9987,27 +8824,7 @@
           <w:sz w:val="24"/>
           <w:szCs w:val="24"/>
         </w:rPr>
-        <w:t xml:space="preserve"> SVM model by using the predefined packages in the </w:t>
-      </w:r>
-      <w:proofErr w:type="spellStart"/>
-      <w:r>
-        <w:rPr>
-          <w:rFonts w:ascii="Times New Roman" w:hAnsi="Times New Roman" w:cs="Times New Roman"/>
-          <w:color w:val="404040" w:themeColor="text1" w:themeTint="BF"/>
-          <w:sz w:val="24"/>
-          <w:szCs w:val="24"/>
-        </w:rPr>
-        <w:t>sklearn</w:t>
-      </w:r>
-      <w:proofErr w:type="spellEnd"/>
-      <w:r>
-        <w:rPr>
-          <w:rFonts w:ascii="Times New Roman" w:hAnsi="Times New Roman" w:cs="Times New Roman"/>
-          <w:color w:val="404040" w:themeColor="text1" w:themeTint="BF"/>
-          <w:sz w:val="24"/>
-          <w:szCs w:val="24"/>
-        </w:rPr>
-        <w:t xml:space="preserve"> module. Read the dataset and split into two parts. And then we start training the model with training dataset.</w:t>
+        <w:t xml:space="preserve"> SVM model by using the predefined packages in the sklearn module. Read the dataset and split into two parts. And then we start training the model with training dataset.</w:t>
       </w:r>
     </w:p>
     <w:p>
@@ -10393,27 +9210,7 @@
           <w:sz w:val="24"/>
           <w:szCs w:val="24"/>
         </w:rPr>
-        <w:t xml:space="preserve">In this Project dataset is </w:t>
-      </w:r>
-      <w:proofErr w:type="spellStart"/>
-      <w:r>
-        <w:rPr>
-          <w:rFonts w:ascii="Times New Roman" w:hAnsi="Times New Roman" w:cs="Times New Roman"/>
-          <w:color w:val="404040" w:themeColor="text1" w:themeTint="BF"/>
-          <w:sz w:val="24"/>
-          <w:szCs w:val="24"/>
-        </w:rPr>
-        <w:t>preprocessed</w:t>
-      </w:r>
-      <w:proofErr w:type="spellEnd"/>
-      <w:r>
-        <w:rPr>
-          <w:rFonts w:ascii="Times New Roman" w:hAnsi="Times New Roman" w:cs="Times New Roman"/>
-          <w:color w:val="404040" w:themeColor="text1" w:themeTint="BF"/>
-          <w:sz w:val="24"/>
-          <w:szCs w:val="24"/>
-        </w:rPr>
-        <w:t xml:space="preserve"> for improving the performance of the model. It generates the co-occurrence of words using n-grams technique and text is converted into vectors by using word embeddings. Dataset divided into two parts for training and testing. We build a Multiclass SVM model and </w:t>
+        <w:t xml:space="preserve">In this Project dataset is preprocessed for improving the performance of the model. It generates the co-occurrence of words using n-grams technique and text is converted into vectors by using word embeddings. Dataset divided into two parts for training and testing. We build a Multiclass SVM model and </w:t>
       </w:r>
       <w:r>
         <w:rPr>
@@ -10892,27 +9689,15 @@
         </w:rPr>
         <w:t xml:space="preserve">] Eric Cambria, Andrew Livingstone and Amir Hussain. The Hourglass of Emotions. Cognitive </w:t>
       </w:r>
-      <w:proofErr w:type="spellStart"/>
-      <w:r>
-        <w:rPr>
-          <w:rFonts w:ascii="Times New Roman" w:hAnsi="Times New Roman" w:cs="Times New Roman"/>
-          <w:color w:val="404040" w:themeColor="text1" w:themeTint="BF"/>
-          <w:sz w:val="24"/>
-          <w:szCs w:val="24"/>
-          <w:lang w:val="en-US"/>
-        </w:rPr>
-        <w:t>Behavioural</w:t>
-      </w:r>
-      <w:proofErr w:type="spellEnd"/>
-      <w:r>
-        <w:rPr>
-          <w:rFonts w:ascii="Times New Roman" w:hAnsi="Times New Roman" w:cs="Times New Roman"/>
-          <w:color w:val="404040" w:themeColor="text1" w:themeTint="BF"/>
-          <w:sz w:val="24"/>
-          <w:szCs w:val="24"/>
-          <w:lang w:val="en-US"/>
-        </w:rPr>
-        <w:t xml:space="preserve"> Systems 2011, LNC 7403, pp. 144-157, 2012.</w:t>
+      <w:r>
+        <w:rPr>
+          <w:rFonts w:ascii="Times New Roman" w:hAnsi="Times New Roman" w:cs="Times New Roman"/>
+          <w:color w:val="404040" w:themeColor="text1" w:themeTint="BF"/>
+          <w:sz w:val="24"/>
+          <w:szCs w:val="24"/>
+          <w:lang w:val="en-US"/>
+        </w:rPr>
+        <w:t>Behavioural Systems 2011, LNC 7403, pp. 144-157, 2012.</w:t>
       </w:r>
     </w:p>
     <w:p>
@@ -10948,51 +9733,7 @@
           <w:szCs w:val="24"/>
           <w:lang w:val="en-US"/>
         </w:rPr>
-        <w:t xml:space="preserve">[2] </w:t>
-      </w:r>
-      <w:proofErr w:type="spellStart"/>
-      <w:r>
-        <w:rPr>
-          <w:rFonts w:ascii="Times New Roman" w:hAnsi="Times New Roman" w:cs="Times New Roman"/>
-          <w:color w:val="404040" w:themeColor="text1" w:themeTint="BF"/>
-          <w:sz w:val="24"/>
-          <w:szCs w:val="24"/>
-          <w:lang w:val="en-US"/>
-        </w:rPr>
-        <w:t>Jianhui</w:t>
-      </w:r>
-      <w:proofErr w:type="spellEnd"/>
-      <w:r>
-        <w:rPr>
-          <w:rFonts w:ascii="Times New Roman" w:hAnsi="Times New Roman" w:cs="Times New Roman"/>
-          <w:color w:val="404040" w:themeColor="text1" w:themeTint="BF"/>
-          <w:sz w:val="24"/>
-          <w:szCs w:val="24"/>
-          <w:lang w:val="en-US"/>
-        </w:rPr>
-        <w:t xml:space="preserve"> Pang, </w:t>
-      </w:r>
-      <w:proofErr w:type="spellStart"/>
-      <w:r>
-        <w:rPr>
-          <w:rFonts w:ascii="Times New Roman" w:hAnsi="Times New Roman" w:cs="Times New Roman"/>
-          <w:color w:val="404040" w:themeColor="text1" w:themeTint="BF"/>
-          <w:sz w:val="24"/>
-          <w:szCs w:val="24"/>
-          <w:lang w:val="en-US"/>
-        </w:rPr>
-        <w:t>Yanghui</w:t>
-      </w:r>
-      <w:proofErr w:type="spellEnd"/>
-      <w:r>
-        <w:rPr>
-          <w:rFonts w:ascii="Times New Roman" w:hAnsi="Times New Roman" w:cs="Times New Roman"/>
-          <w:color w:val="404040" w:themeColor="text1" w:themeTint="BF"/>
-          <w:sz w:val="24"/>
-          <w:szCs w:val="24"/>
-          <w:lang w:val="en-US"/>
-        </w:rPr>
-        <w:t xml:space="preserve"> Rao. Fast Supervised Topic Model for Short Text Emotion Detection.</w:t>
+        <w:t>[2] Jianhui Pang, Yanghui Rao. Fast Supervised Topic Model for Short Text Emotion Detection.</w:t>
       </w:r>
     </w:p>
     <w:p>
@@ -11069,29 +9810,7 @@
           <w:szCs w:val="24"/>
           <w:lang w:val="en-US"/>
         </w:rPr>
-        <w:t xml:space="preserve">S. Bao et al., “Mining social emotions from affective text,” IEEE Trans. </w:t>
-      </w:r>
-      <w:proofErr w:type="spellStart"/>
-      <w:r>
-        <w:rPr>
-          <w:rFonts w:ascii="Times New Roman" w:hAnsi="Times New Roman" w:cs="Times New Roman"/>
-          <w:color w:val="404040" w:themeColor="text1" w:themeTint="BF"/>
-          <w:sz w:val="24"/>
-          <w:szCs w:val="24"/>
-          <w:lang w:val="en-US"/>
-        </w:rPr>
-        <w:t>Knowl</w:t>
-      </w:r>
-      <w:proofErr w:type="spellEnd"/>
-      <w:r>
-        <w:rPr>
-          <w:rFonts w:ascii="Times New Roman" w:hAnsi="Times New Roman" w:cs="Times New Roman"/>
-          <w:color w:val="404040" w:themeColor="text1" w:themeTint="BF"/>
-          <w:sz w:val="24"/>
-          <w:szCs w:val="24"/>
-          <w:lang w:val="en-US"/>
-        </w:rPr>
-        <w:t>. Data Eng., vol. 24, no. 9, pp. 1658–1670, Sep. 2012.</w:t>
+        <w:t>S. Bao et al., “Mining social emotions from affective text,” IEEE Trans. Knowl. Data Eng., vol. 24, no. 9, pp. 1658–1670, Sep. 2012.</w:t>
       </w:r>
     </w:p>
     <w:p>
@@ -11199,51 +9918,7 @@
           <w:szCs w:val="24"/>
           <w:lang w:val="en-US"/>
         </w:rPr>
-        <w:t xml:space="preserve">Y. Song, H. Wang, Z. Wang, H. Li, and W. Chen, “Short text conceptualization using a probabilistic knowledgebase,” in Proc. 22nd Int. Joint Conf. </w:t>
-      </w:r>
-      <w:proofErr w:type="spellStart"/>
-      <w:r>
-        <w:rPr>
-          <w:rFonts w:ascii="Times New Roman" w:hAnsi="Times New Roman" w:cs="Times New Roman"/>
-          <w:color w:val="404040" w:themeColor="text1" w:themeTint="BF"/>
-          <w:sz w:val="24"/>
-          <w:szCs w:val="24"/>
-          <w:lang w:val="en-US"/>
-        </w:rPr>
-        <w:t>Artif</w:t>
-      </w:r>
-      <w:proofErr w:type="spellEnd"/>
-      <w:r>
-        <w:rPr>
-          <w:rFonts w:ascii="Times New Roman" w:hAnsi="Times New Roman" w:cs="Times New Roman"/>
-          <w:color w:val="404040" w:themeColor="text1" w:themeTint="BF"/>
-          <w:sz w:val="24"/>
-          <w:szCs w:val="24"/>
-          <w:lang w:val="en-US"/>
-        </w:rPr>
-        <w:t xml:space="preserve">. </w:t>
-      </w:r>
-      <w:proofErr w:type="spellStart"/>
-      <w:r>
-        <w:rPr>
-          <w:rFonts w:ascii="Times New Roman" w:hAnsi="Times New Roman" w:cs="Times New Roman"/>
-          <w:color w:val="404040" w:themeColor="text1" w:themeTint="BF"/>
-          <w:sz w:val="24"/>
-          <w:szCs w:val="24"/>
-          <w:lang w:val="en-US"/>
-        </w:rPr>
-        <w:t>Intell</w:t>
-      </w:r>
-      <w:proofErr w:type="spellEnd"/>
-      <w:r>
-        <w:rPr>
-          <w:rFonts w:ascii="Times New Roman" w:hAnsi="Times New Roman" w:cs="Times New Roman"/>
-          <w:color w:val="404040" w:themeColor="text1" w:themeTint="BF"/>
-          <w:sz w:val="24"/>
-          <w:szCs w:val="24"/>
-          <w:lang w:val="en-US"/>
-        </w:rPr>
-        <w:t>., 2011, pp. 2330–2336.</w:t>
+        <w:t>Y. Song, H. Wang, Z. Wang, H. Li, and W. Chen, “Short text conceptualization using a probabilistic knowledgebase,” in Proc. 22nd Int. Joint Conf. Artif. Intell., 2011, pp. 2330–2336.</w:t>
       </w:r>
     </w:p>
     <w:p>
@@ -11364,29 +10039,7 @@
           <w:szCs w:val="24"/>
           <w:lang w:val="en-US"/>
         </w:rPr>
-        <w:t xml:space="preserve">C.-W. Hsu and C.-J. Lin, “A comparison of methods for multiclass support vector machines,” IEEE Trans. Neural </w:t>
-      </w:r>
-      <w:proofErr w:type="spellStart"/>
-      <w:r>
-        <w:rPr>
-          <w:rFonts w:ascii="Times New Roman" w:hAnsi="Times New Roman" w:cs="Times New Roman"/>
-          <w:color w:val="404040" w:themeColor="text1" w:themeTint="BF"/>
-          <w:sz w:val="24"/>
-          <w:szCs w:val="24"/>
-          <w:lang w:val="en-US"/>
-        </w:rPr>
-        <w:t>Netw</w:t>
-      </w:r>
-      <w:proofErr w:type="spellEnd"/>
-      <w:r>
-        <w:rPr>
-          <w:rFonts w:ascii="Times New Roman" w:hAnsi="Times New Roman" w:cs="Times New Roman"/>
-          <w:color w:val="404040" w:themeColor="text1" w:themeTint="BF"/>
-          <w:sz w:val="24"/>
-          <w:szCs w:val="24"/>
-          <w:lang w:val="en-US"/>
-        </w:rPr>
-        <w:t>., vol. 13, no. 2, pp. 415–425, Mar. 2002.</w:t>
+        <w:t>C.-W. Hsu and C.-J. Lin, “A comparison of methods for multiclass support vector machines,” IEEE Trans. Neural Netw., vol. 13, no. 2, pp. 415–425, Mar. 2002.</w:t>
       </w:r>
     </w:p>
     <w:p>
@@ -11498,29 +10151,7 @@
           <w:szCs w:val="24"/>
           <w:lang w:val="en-US"/>
         </w:rPr>
-        <w:t xml:space="preserve">M. Bouazizi and T. </w:t>
-      </w:r>
-      <w:proofErr w:type="spellStart"/>
-      <w:r>
-        <w:rPr>
-          <w:rFonts w:ascii="Times New Roman" w:hAnsi="Times New Roman" w:cs="Times New Roman"/>
-          <w:color w:val="404040" w:themeColor="text1" w:themeTint="BF"/>
-          <w:sz w:val="24"/>
-          <w:szCs w:val="24"/>
-          <w:lang w:val="en-US"/>
-        </w:rPr>
-        <w:t>Ohtsuki</w:t>
-      </w:r>
-      <w:proofErr w:type="spellEnd"/>
-      <w:r>
-        <w:rPr>
-          <w:rFonts w:ascii="Times New Roman" w:hAnsi="Times New Roman" w:cs="Times New Roman"/>
-          <w:color w:val="404040" w:themeColor="text1" w:themeTint="BF"/>
-          <w:sz w:val="24"/>
-          <w:szCs w:val="24"/>
-          <w:lang w:val="en-US"/>
-        </w:rPr>
-        <w:t>, “Sentiment analysis: From binary to multiclass classification: A pattern-based approach for multi-class sentiment analysis in twitter,” in Communications (ICC), 2016 IEEE International Conference on. IEEE, 2016, pp. 1–6.</w:t>
+        <w:t>M. Bouazizi and T. Ohtsuki, “Sentiment analysis: From binary to multiclass classification: A pattern-based approach for multi-class sentiment analysis in twitter,” in Communications (ICC), 2016 IEEE International Conference on. IEEE, 2016, pp. 1–6.</w:t>
       </w:r>
     </w:p>
     <w:p>
@@ -11610,51 +10241,7 @@
           <w:szCs w:val="24"/>
           <w:lang w:val="en-US"/>
         </w:rPr>
-        <w:t xml:space="preserve">[11] S.-Y. Chen, C.-C. Hsu, C.-C. </w:t>
-      </w:r>
-      <w:proofErr w:type="spellStart"/>
-      <w:r>
-        <w:rPr>
-          <w:rFonts w:ascii="Times New Roman" w:hAnsi="Times New Roman" w:cs="Times New Roman"/>
-          <w:color w:val="404040" w:themeColor="text1" w:themeTint="BF"/>
-          <w:sz w:val="24"/>
-          <w:szCs w:val="24"/>
-          <w:lang w:val="en-US"/>
-        </w:rPr>
-        <w:t>Kuo</w:t>
-      </w:r>
-      <w:proofErr w:type="spellEnd"/>
-      <w:r>
-        <w:rPr>
-          <w:rFonts w:ascii="Times New Roman" w:hAnsi="Times New Roman" w:cs="Times New Roman"/>
-          <w:color w:val="404040" w:themeColor="text1" w:themeTint="BF"/>
-          <w:sz w:val="24"/>
-          <w:szCs w:val="24"/>
-          <w:lang w:val="en-US"/>
-        </w:rPr>
-        <w:t xml:space="preserve">, L.-W. Ku et al., “Emotion lines: An emotion corpus of multi-party conversations,” </w:t>
-      </w:r>
-      <w:proofErr w:type="spellStart"/>
-      <w:r>
-        <w:rPr>
-          <w:rFonts w:ascii="Times New Roman" w:hAnsi="Times New Roman" w:cs="Times New Roman"/>
-          <w:color w:val="404040" w:themeColor="text1" w:themeTint="BF"/>
-          <w:sz w:val="24"/>
-          <w:szCs w:val="24"/>
-          <w:lang w:val="en-US"/>
-        </w:rPr>
-        <w:t>arXiv</w:t>
-      </w:r>
-      <w:proofErr w:type="spellEnd"/>
-      <w:r>
-        <w:rPr>
-          <w:rFonts w:ascii="Times New Roman" w:hAnsi="Times New Roman" w:cs="Times New Roman"/>
-          <w:color w:val="404040" w:themeColor="text1" w:themeTint="BF"/>
-          <w:sz w:val="24"/>
-          <w:szCs w:val="24"/>
-          <w:lang w:val="en-US"/>
-        </w:rPr>
-        <w:t xml:space="preserve"> preprint arXiv:1802.08379, 2018</w:t>
+        <w:t>[11] S.-Y. Chen, C.-C. Hsu, C.-C. Kuo, L.-W. Ku et al., “Emotion lines: An emotion corpus of multi-party conversations,” arXiv preprint arXiv:1802.08379, 2018</w:t>
       </w:r>
     </w:p>
     <w:p>
@@ -11708,73 +10295,7 @@
           <w:szCs w:val="24"/>
           <w:lang w:val="en-US"/>
         </w:rPr>
-        <w:t xml:space="preserve">T. </w:t>
-      </w:r>
-      <w:proofErr w:type="spellStart"/>
-      <w:r>
-        <w:rPr>
-          <w:rFonts w:ascii="Times New Roman" w:hAnsi="Times New Roman" w:cs="Times New Roman"/>
-          <w:color w:val="404040" w:themeColor="text1" w:themeTint="BF"/>
-          <w:sz w:val="24"/>
-          <w:szCs w:val="24"/>
-          <w:lang w:val="en-US"/>
-        </w:rPr>
-        <w:t>Mikolov</w:t>
-      </w:r>
-      <w:proofErr w:type="spellEnd"/>
-      <w:r>
-        <w:rPr>
-          <w:rFonts w:ascii="Times New Roman" w:hAnsi="Times New Roman" w:cs="Times New Roman"/>
-          <w:color w:val="404040" w:themeColor="text1" w:themeTint="BF"/>
-          <w:sz w:val="24"/>
-          <w:szCs w:val="24"/>
-          <w:lang w:val="en-US"/>
-        </w:rPr>
-        <w:t xml:space="preserve">, K. Chen, G. </w:t>
-      </w:r>
-      <w:proofErr w:type="spellStart"/>
-      <w:r>
-        <w:rPr>
-          <w:rFonts w:ascii="Times New Roman" w:hAnsi="Times New Roman" w:cs="Times New Roman"/>
-          <w:color w:val="404040" w:themeColor="text1" w:themeTint="BF"/>
-          <w:sz w:val="24"/>
-          <w:szCs w:val="24"/>
-          <w:lang w:val="en-US"/>
-        </w:rPr>
-        <w:t>Corrado</w:t>
-      </w:r>
-      <w:proofErr w:type="spellEnd"/>
-      <w:r>
-        <w:rPr>
-          <w:rFonts w:ascii="Times New Roman" w:hAnsi="Times New Roman" w:cs="Times New Roman"/>
-          <w:color w:val="404040" w:themeColor="text1" w:themeTint="BF"/>
-          <w:sz w:val="24"/>
-          <w:szCs w:val="24"/>
-          <w:lang w:val="en-US"/>
-        </w:rPr>
-        <w:t xml:space="preserve">, and J. Dean, “Efficient estimation of word representations in vector space,” </w:t>
-      </w:r>
-      <w:proofErr w:type="spellStart"/>
-      <w:r>
-        <w:rPr>
-          <w:rFonts w:ascii="Times New Roman" w:hAnsi="Times New Roman" w:cs="Times New Roman"/>
-          <w:color w:val="404040" w:themeColor="text1" w:themeTint="BF"/>
-          <w:sz w:val="24"/>
-          <w:szCs w:val="24"/>
-          <w:lang w:val="en-US"/>
-        </w:rPr>
-        <w:t>arXiv</w:t>
-      </w:r>
-      <w:proofErr w:type="spellEnd"/>
-      <w:r>
-        <w:rPr>
-          <w:rFonts w:ascii="Times New Roman" w:hAnsi="Times New Roman" w:cs="Times New Roman"/>
-          <w:color w:val="404040" w:themeColor="text1" w:themeTint="BF"/>
-          <w:sz w:val="24"/>
-          <w:szCs w:val="24"/>
-          <w:lang w:val="en-US"/>
-        </w:rPr>
-        <w:t xml:space="preserve"> preprint arXiv:1301.3781, 2013.</w:t>
+        <w:t>T. Mikolov, K. Chen, G. Corrado, and J. Dean, “Efficient estimation of word representations in vector space,” arXiv preprint arXiv:1301.3781, 2013.</w:t>
       </w:r>
     </w:p>
     <w:p>
@@ -11893,29 +10414,7 @@
           <w:szCs w:val="24"/>
           <w:lang w:val="en-US"/>
         </w:rPr>
-        <w:t xml:space="preserve">and Possible Improvements." Information Management </w:t>
-      </w:r>
-      <w:proofErr w:type="spellStart"/>
-      <w:r>
-        <w:rPr>
-          <w:rFonts w:ascii="Times New Roman" w:hAnsi="Times New Roman" w:cs="Times New Roman"/>
-          <w:color w:val="404040" w:themeColor="text1" w:themeTint="BF"/>
-          <w:sz w:val="24"/>
-          <w:szCs w:val="24"/>
-          <w:lang w:val="en-US"/>
-        </w:rPr>
-        <w:t>andEngineering</w:t>
-      </w:r>
-      <w:proofErr w:type="spellEnd"/>
-      <w:r>
-        <w:rPr>
-          <w:rFonts w:ascii="Times New Roman" w:hAnsi="Times New Roman" w:cs="Times New Roman"/>
-          <w:color w:val="404040" w:themeColor="text1" w:themeTint="BF"/>
-          <w:sz w:val="24"/>
-          <w:szCs w:val="24"/>
-          <w:lang w:val="en-US"/>
-        </w:rPr>
-        <w:t>, 2009. ICIME'09. International Conference on. IEEE,</w:t>
+        <w:t>and Possible Improvements." Information Management andEngineering, 2009. ICIME'09. International Conference on. IEEE,</w:t>
       </w:r>
     </w:p>
     <w:p>
@@ -11984,71 +10483,15 @@
         </w:rPr>
         <w:t xml:space="preserve"> </w:t>
       </w:r>
-      <w:proofErr w:type="spellStart"/>
-      <w:r>
-        <w:rPr>
-          <w:rFonts w:ascii="Times New Roman" w:hAnsi="Times New Roman" w:cs="Times New Roman"/>
-          <w:color w:val="404040" w:themeColor="text1" w:themeTint="BF"/>
-          <w:sz w:val="24"/>
-          <w:szCs w:val="24"/>
-          <w:lang w:val="en-US"/>
-        </w:rPr>
-        <w:t>Esuli</w:t>
-      </w:r>
-      <w:proofErr w:type="spellEnd"/>
-      <w:r>
-        <w:rPr>
-          <w:rFonts w:ascii="Times New Roman" w:hAnsi="Times New Roman" w:cs="Times New Roman"/>
-          <w:color w:val="404040" w:themeColor="text1" w:themeTint="BF"/>
-          <w:sz w:val="24"/>
-          <w:szCs w:val="24"/>
-          <w:lang w:val="en-US"/>
-        </w:rPr>
-        <w:t xml:space="preserve">, Andrea, and Fabrizio </w:t>
-      </w:r>
-      <w:proofErr w:type="spellStart"/>
-      <w:r>
-        <w:rPr>
-          <w:rFonts w:ascii="Times New Roman" w:hAnsi="Times New Roman" w:cs="Times New Roman"/>
-          <w:color w:val="404040" w:themeColor="text1" w:themeTint="BF"/>
-          <w:sz w:val="24"/>
-          <w:szCs w:val="24"/>
-          <w:lang w:val="en-US"/>
-        </w:rPr>
-        <w:t>Sebastiani</w:t>
-      </w:r>
-      <w:proofErr w:type="spellEnd"/>
-      <w:r>
-        <w:rPr>
-          <w:rFonts w:ascii="Times New Roman" w:hAnsi="Times New Roman" w:cs="Times New Roman"/>
-          <w:color w:val="404040" w:themeColor="text1" w:themeTint="BF"/>
-          <w:sz w:val="24"/>
-          <w:szCs w:val="24"/>
-          <w:lang w:val="en-US"/>
-        </w:rPr>
-        <w:t>. "</w:t>
-      </w:r>
-      <w:proofErr w:type="spellStart"/>
-      <w:r>
-        <w:rPr>
-          <w:rFonts w:ascii="Times New Roman" w:hAnsi="Times New Roman" w:cs="Times New Roman"/>
-          <w:color w:val="404040" w:themeColor="text1" w:themeTint="BF"/>
-          <w:sz w:val="24"/>
-          <w:szCs w:val="24"/>
-          <w:lang w:val="en-US"/>
-        </w:rPr>
-        <w:t>Sentiwordnet</w:t>
-      </w:r>
-      <w:proofErr w:type="spellEnd"/>
-      <w:r>
-        <w:rPr>
-          <w:rFonts w:ascii="Times New Roman" w:hAnsi="Times New Roman" w:cs="Times New Roman"/>
-          <w:color w:val="404040" w:themeColor="text1" w:themeTint="BF"/>
-          <w:sz w:val="24"/>
-          <w:szCs w:val="24"/>
-          <w:lang w:val="en-US"/>
-        </w:rPr>
-        <w:t>: A publicly available lexical resource for opinion mining." Proceedings of LREC. Vol. 6. 2006</w:t>
+      <w:r>
+        <w:rPr>
+          <w:rFonts w:ascii="Times New Roman" w:hAnsi="Times New Roman" w:cs="Times New Roman"/>
+          <w:color w:val="404040" w:themeColor="text1" w:themeTint="BF"/>
+          <w:sz w:val="24"/>
+          <w:szCs w:val="24"/>
+          <w:lang w:val="en-US"/>
+        </w:rPr>
+        <w:t>Esuli, Andrea, and Fabrizio Sebastiani. "Sentiwordnet: A publicly available lexical resource for opinion mining." Proceedings of LREC. Vol. 6. 2006</w:t>
       </w:r>
     </w:p>
     <w:p>
@@ -12102,29 +10545,7 @@
           <w:szCs w:val="24"/>
           <w:lang w:val="en-US"/>
         </w:rPr>
-        <w:t xml:space="preserve">T-Y Kwok. Automatic Text Categorization Using Support </w:t>
-      </w:r>
-      <w:proofErr w:type="spellStart"/>
-      <w:r>
-        <w:rPr>
-          <w:rFonts w:ascii="Times New Roman" w:hAnsi="Times New Roman" w:cs="Times New Roman"/>
-          <w:color w:val="404040" w:themeColor="text1" w:themeTint="BF"/>
-          <w:sz w:val="24"/>
-          <w:szCs w:val="24"/>
-          <w:lang w:val="en-US"/>
-        </w:rPr>
-        <w:t>VectorMachine</w:t>
-      </w:r>
-      <w:proofErr w:type="spellEnd"/>
-      <w:r>
-        <w:rPr>
-          <w:rFonts w:ascii="Times New Roman" w:hAnsi="Times New Roman" w:cs="Times New Roman"/>
-          <w:color w:val="404040" w:themeColor="text1" w:themeTint="BF"/>
-          <w:sz w:val="24"/>
-          <w:szCs w:val="24"/>
-          <w:lang w:val="en-US"/>
-        </w:rPr>
-        <w:t>[C]. Proc. Int. Conf. on Neural Information Processing, 1998. 347-351.</w:t>
+        <w:t>T-Y Kwok. Automatic Text Categorization Using Support VectorMachine[C]. Proc. Int. Conf. on Neural Information Processing, 1998. 347-351.</w:t>
       </w:r>
     </w:p>
     <w:p>
@@ -12170,27 +10591,15 @@
         </w:rPr>
         <w:t xml:space="preserve"> </w:t>
       </w:r>
-      <w:proofErr w:type="spellStart"/>
-      <w:r>
-        <w:rPr>
-          <w:rFonts w:ascii="Times New Roman" w:hAnsi="Times New Roman" w:cs="Times New Roman"/>
-          <w:color w:val="404040" w:themeColor="text1" w:themeTint="BF"/>
-          <w:sz w:val="24"/>
-          <w:szCs w:val="24"/>
-          <w:lang w:val="en-US"/>
-        </w:rPr>
-        <w:t>Jichao</w:t>
-      </w:r>
-      <w:proofErr w:type="spellEnd"/>
-      <w:r>
-        <w:rPr>
-          <w:rFonts w:ascii="Times New Roman" w:hAnsi="Times New Roman" w:cs="Times New Roman"/>
-          <w:color w:val="404040" w:themeColor="text1" w:themeTint="BF"/>
-          <w:sz w:val="24"/>
-          <w:szCs w:val="24"/>
-          <w:lang w:val="en-US"/>
-        </w:rPr>
-        <w:t xml:space="preserve"> Chen. Technology and Application of Support Vector Machine[J</w:t>
+      <w:r>
+        <w:rPr>
+          <w:rFonts w:ascii="Times New Roman" w:hAnsi="Times New Roman" w:cs="Times New Roman"/>
+          <w:color w:val="404040" w:themeColor="text1" w:themeTint="BF"/>
+          <w:sz w:val="24"/>
+          <w:szCs w:val="24"/>
+          <w:lang w:val="en-US"/>
+        </w:rPr>
+        <w:t>Jichao Chen. Technology and Application of Support Vector Machine[J</w:t>
       </w:r>
       <w:proofErr w:type="gramStart"/>
       <w:r>
@@ -12212,29 +10621,7 @@
           <w:szCs w:val="24"/>
           <w:lang w:val="en-US"/>
         </w:rPr>
-        <w:t xml:space="preserve">in </w:t>
-      </w:r>
-      <w:proofErr w:type="spellStart"/>
-      <w:r>
-        <w:rPr>
-          <w:rFonts w:ascii="Times New Roman" w:hAnsi="Times New Roman" w:cs="Times New Roman"/>
-          <w:color w:val="404040" w:themeColor="text1" w:themeTint="BF"/>
-          <w:sz w:val="24"/>
-          <w:szCs w:val="24"/>
-          <w:lang w:val="en-US"/>
-        </w:rPr>
-        <w:t>chinese</w:t>
-      </w:r>
-      <w:proofErr w:type="spellEnd"/>
-      <w:r>
-        <w:rPr>
-          <w:rFonts w:ascii="Times New Roman" w:hAnsi="Times New Roman" w:cs="Times New Roman"/>
-          <w:color w:val="404040" w:themeColor="text1" w:themeTint="BF"/>
-          <w:sz w:val="24"/>
-          <w:szCs w:val="24"/>
-          <w:lang w:val="en-US"/>
-        </w:rPr>
-        <w:t>). Science &amp; Technology Information (Science teaching and research), 2007, (25):490-491</w:t>
+        <w:t>in chinese). Science &amp; Technology Information (Science teaching and research), 2007, (25):490-491</w:t>
       </w:r>
     </w:p>
     <w:p>
@@ -12288,51 +10675,7 @@
           <w:szCs w:val="24"/>
           <w:lang w:val="en-US"/>
         </w:rPr>
-        <w:t xml:space="preserve">Changchun Cui, </w:t>
-      </w:r>
-      <w:proofErr w:type="spellStart"/>
-      <w:r>
-        <w:rPr>
-          <w:rFonts w:ascii="Times New Roman" w:hAnsi="Times New Roman" w:cs="Times New Roman"/>
-          <w:color w:val="404040" w:themeColor="text1" w:themeTint="BF"/>
-          <w:sz w:val="24"/>
-          <w:szCs w:val="24"/>
-          <w:lang w:val="en-US"/>
-        </w:rPr>
-        <w:t>Wenlin</w:t>
-      </w:r>
-      <w:proofErr w:type="spellEnd"/>
-      <w:r>
-        <w:rPr>
-          <w:rFonts w:ascii="Times New Roman" w:hAnsi="Times New Roman" w:cs="Times New Roman"/>
-          <w:color w:val="404040" w:themeColor="text1" w:themeTint="BF"/>
-          <w:sz w:val="24"/>
-          <w:szCs w:val="24"/>
-          <w:lang w:val="en-US"/>
-        </w:rPr>
-        <w:t xml:space="preserve"> Liu, </w:t>
-      </w:r>
-      <w:proofErr w:type="spellStart"/>
-      <w:r>
-        <w:rPr>
-          <w:rFonts w:ascii="Times New Roman" w:hAnsi="Times New Roman" w:cs="Times New Roman"/>
-          <w:color w:val="404040" w:themeColor="text1" w:themeTint="BF"/>
-          <w:sz w:val="24"/>
-          <w:szCs w:val="24"/>
-          <w:lang w:val="en-US"/>
-        </w:rPr>
-        <w:t>Junzhe</w:t>
-      </w:r>
-      <w:proofErr w:type="spellEnd"/>
-      <w:r>
-        <w:rPr>
-          <w:rFonts w:ascii="Times New Roman" w:hAnsi="Times New Roman" w:cs="Times New Roman"/>
-          <w:color w:val="404040" w:themeColor="text1" w:themeTint="BF"/>
-          <w:sz w:val="24"/>
-          <w:szCs w:val="24"/>
-          <w:lang w:val="en-US"/>
-        </w:rPr>
-        <w:t xml:space="preserve"> Zheng. Theory and application of support vector machine[J] (in </w:t>
+        <w:t xml:space="preserve">Changchun Cui, Wenlin Liu, Junzhe Zheng. Theory and application of support vector machine[J] (in </w:t>
       </w:r>
       <w:proofErr w:type="gramStart"/>
       <w:r>
@@ -12435,6 +10778,7 @@
         </w:rPr>
       </w:pPr>
     </w:p>
+    <w:bookmarkEnd w:id="0"/>
     <w:p>
       <w:pPr>
         <w:pStyle w:val="ListParagraph"/>

</xml_diff>